<commit_message>
First draft of ref
</commit_message>
<xml_diff>
--- a/OOP/Ref2/Ref2.docx
+++ b/OOP/Ref2/Ref2.docx
@@ -3,18 +3,799 @@
 <w:document xmlns:wpc="http://schemas.microsoft.com/office/word/2010/wordprocessingCanvas" xmlns:mo="http://schemas.microsoft.com/office/mac/office/2008/main" xmlns:mc="http://schemas.openxmlformats.org/markup-compatibility/2006" xmlns:mv="urn:schemas-microsoft-com:mac:vml" xmlns:o="urn:schemas-microsoft-com:office:office" xmlns:r="http://schemas.openxmlformats.org/officeDocument/2006/relationships" xmlns:m="http://schemas.openxmlformats.org/officeDocument/2006/math" xmlns:v="urn:schemas-microsoft-com:vml" xmlns:wp14="http://schemas.microsoft.com/office/word/2010/wordprocessingDrawing" xmlns:wp="http://schemas.openxmlformats.org/drawingml/2006/wordprocessingDrawing" xmlns:w10="urn:schemas-microsoft-com:office:word" xmlns:w="http://schemas.openxmlformats.org/wordprocessingml/2006/main" xmlns:w14="http://schemas.microsoft.com/office/word/2010/wordml" xmlns:wpg="http://schemas.microsoft.com/office/word/2010/wordprocessingGroup" xmlns:wpi="http://schemas.microsoft.com/office/word/2010/wordprocessingInk" xmlns:wne="http://schemas.microsoft.com/office/word/2006/wordml" xmlns:wps="http://schemas.microsoft.com/office/word/2010/wordprocessingShape" mc:Ignorable="w14 wp14">
   <w:body>
     <w:p>
-      <w:r>
-        <w:t>Ref2</w:t>
+      <w:pPr>
+        <w:rPr>
+          <w:sz w:val="28"/>
+          <w:szCs w:val="28"/>
+        </w:rPr>
+      </w:pPr>
+      <w:r>
+        <w:rPr>
+          <w:sz w:val="28"/>
+          <w:szCs w:val="28"/>
+        </w:rPr>
+        <w:t>Перспективыне технологии ООП.</w:t>
+      </w:r>
+    </w:p>
+    <w:p>
+      <w:pPr>
+        <w:rPr>
+          <w:sz w:val="28"/>
+          <w:szCs w:val="28"/>
+        </w:rPr>
+      </w:pPr>
+      <w:r>
+        <w:rPr>
+          <w:sz w:val="28"/>
+          <w:szCs w:val="28"/>
+        </w:rPr>
+        <w:br w:type="page"/>
+      </w:r>
+    </w:p>
+    <w:p>
+      <w:pPr>
+        <w:rPr>
+          <w:sz w:val="28"/>
+          <w:szCs w:val="28"/>
+        </w:rPr>
+      </w:pPr>
+      <w:r>
+        <w:rPr>
+          <w:sz w:val="28"/>
+          <w:szCs w:val="28"/>
+        </w:rPr>
+        <w:lastRenderedPageBreak/>
+        <w:t xml:space="preserve">Парадигма ООП впервые была представлена в языке Simula67 в 60ых. С тех пор прошло много времени, </w:t>
+      </w:r>
+      <w:r>
+        <w:rPr>
+          <w:sz w:val="28"/>
+          <w:szCs w:val="28"/>
+          <w:lang w:val="ru-RU"/>
+        </w:rPr>
+        <w:t xml:space="preserve">а </w:t>
+      </w:r>
+      <w:r>
+        <w:rPr>
+          <w:sz w:val="28"/>
+          <w:szCs w:val="28"/>
+        </w:rPr>
+        <w:t>эта</w:t>
+      </w:r>
+      <w:r>
+        <w:rPr>
+          <w:sz w:val="28"/>
+          <w:szCs w:val="28"/>
+        </w:rPr>
+        <w:t xml:space="preserve"> концепция сильно укрепилась и является, наверное, самым широко распространенным методом создания программных средств. Популярные язык</w:t>
+      </w:r>
+      <w:r>
+        <w:rPr>
+          <w:sz w:val="28"/>
+          <w:szCs w:val="28"/>
+        </w:rPr>
+        <w:t xml:space="preserve">и постоянно развиваются, приобретают новые возможности. Большинство этих языков </w:t>
+      </w:r>
+      <w:r>
+        <w:rPr>
+          <w:sz w:val="28"/>
+          <w:szCs w:val="28"/>
+        </w:rPr>
+        <w:t xml:space="preserve">являются мультипарадигменными, </w:t>
+      </w:r>
+      <w:r>
+        <w:rPr>
+          <w:sz w:val="28"/>
+          <w:szCs w:val="28"/>
+        </w:rPr>
+        <w:t xml:space="preserve">их развитие </w:t>
+      </w:r>
+      <w:r>
+        <w:rPr>
+          <w:sz w:val="28"/>
+          <w:szCs w:val="28"/>
+          <w:lang w:val="ru-RU"/>
+        </w:rPr>
+        <w:t>чаще всего</w:t>
+      </w:r>
+      <w:r>
+        <w:rPr>
+          <w:sz w:val="28"/>
+          <w:szCs w:val="28"/>
+        </w:rPr>
+        <w:t xml:space="preserve"> проявляется  в расширении этой мультипарадигменности</w:t>
+      </w:r>
+      <w:r>
+        <w:rPr>
+          <w:sz w:val="28"/>
+          <w:szCs w:val="28"/>
+        </w:rPr>
+        <w:t xml:space="preserve"> С ростом популярности приложений с графическими пользовательскими интерфейсами</w:t>
+      </w:r>
+      <w:r>
+        <w:rPr>
+          <w:sz w:val="28"/>
+          <w:szCs w:val="28"/>
+        </w:rPr>
+        <w:t xml:space="preserve"> в 90ых</w:t>
+      </w:r>
+      <w:r>
+        <w:rPr>
+          <w:sz w:val="28"/>
+          <w:szCs w:val="28"/>
+        </w:rPr>
+        <w:t xml:space="preserve">, возрасла необходимость в поддержке событийно-ориентированной методологии программирования. </w:t>
+      </w:r>
+    </w:p>
+    <w:p>
+      <w:pPr>
+        <w:rPr>
+          <w:sz w:val="28"/>
+          <w:szCs w:val="28"/>
+        </w:rPr>
+      </w:pPr>
+      <w:r>
+        <w:rPr>
+          <w:sz w:val="28"/>
+          <w:szCs w:val="28"/>
+        </w:rPr>
+        <w:t>Языки приобрели новые инструменты, дающие возможность создавать события, и реагировать на них: делегаты, события.</w:t>
+      </w:r>
+    </w:p>
+    <w:p>
+      <w:pPr>
+        <w:rPr>
+          <w:sz w:val="28"/>
+          <w:szCs w:val="28"/>
+        </w:rPr>
+      </w:pPr>
+      <w:r>
+        <w:rPr>
+          <w:sz w:val="28"/>
+          <w:szCs w:val="28"/>
+        </w:rPr>
+        <w:t xml:space="preserve">Будучи чисто академической функциональная парадигма, сейчас же получила достаточно широкое распространение и в коммерческих продуктах. </w:t>
+      </w:r>
+      <w:r>
+        <w:rPr>
+          <w:sz w:val="28"/>
+          <w:szCs w:val="28"/>
+          <w:lang w:val="ru-RU"/>
+        </w:rPr>
+        <w:t xml:space="preserve">Как следствие появились </w:t>
+      </w:r>
+      <w:r>
+        <w:rPr>
+          <w:sz w:val="28"/>
+          <w:szCs w:val="28"/>
+        </w:rPr>
+        <w:t xml:space="preserve">такие языки как Scala, </w:t>
+      </w:r>
+      <w:r>
+        <w:rPr>
+          <w:sz w:val="28"/>
+          <w:szCs w:val="28"/>
+          <w:lang w:val="ru-RU"/>
+        </w:rPr>
+        <w:t xml:space="preserve">работающие в </w:t>
+      </w:r>
+      <w:r>
+        <w:rPr>
+          <w:sz w:val="28"/>
+          <w:szCs w:val="28"/>
+        </w:rPr>
+        <w:t xml:space="preserve">JVM </w:t>
+      </w:r>
+      <w:r>
+        <w:rPr>
+          <w:sz w:val="28"/>
+          <w:szCs w:val="28"/>
+          <w:lang w:val="ru-RU"/>
+        </w:rPr>
+        <w:t xml:space="preserve">и </w:t>
+      </w:r>
+      <w:r>
+        <w:rPr>
+          <w:sz w:val="28"/>
+          <w:szCs w:val="28"/>
+        </w:rPr>
+        <w:t xml:space="preserve">F# </w:t>
+      </w:r>
+      <w:r>
+        <w:rPr>
+          <w:sz w:val="28"/>
+          <w:szCs w:val="28"/>
+          <w:lang w:val="ru-RU"/>
+        </w:rPr>
+        <w:t xml:space="preserve">в </w:t>
+      </w:r>
+      <w:r>
+        <w:rPr>
+          <w:sz w:val="28"/>
+          <w:szCs w:val="28"/>
+        </w:rPr>
+        <w:t xml:space="preserve">.net </w:t>
+      </w:r>
+      <w:r>
+        <w:rPr>
+          <w:sz w:val="28"/>
+          <w:szCs w:val="28"/>
+          <w:lang w:val="ru-RU"/>
+        </w:rPr>
+        <w:t xml:space="preserve">часто используются для разработки </w:t>
+      </w:r>
+      <w:r>
+        <w:rPr>
+          <w:sz w:val="28"/>
+          <w:szCs w:val="28"/>
+        </w:rPr>
+        <w:t xml:space="preserve">высоконагруженных серверных решений. Другие же языки, например python, c#, </w:t>
+      </w:r>
+      <w:r>
+        <w:rPr>
+          <w:sz w:val="28"/>
+          <w:szCs w:val="28"/>
+          <w:lang w:val="ru-RU"/>
+        </w:rPr>
+        <w:t xml:space="preserve">начиная с версии 3.0 и </w:t>
+      </w:r>
+      <w:r>
+        <w:rPr>
+          <w:sz w:val="28"/>
+          <w:szCs w:val="28"/>
+        </w:rPr>
+        <w:t xml:space="preserve">Java 8 </w:t>
+      </w:r>
+      <w:r>
+        <w:rPr>
+          <w:sz w:val="28"/>
+          <w:szCs w:val="28"/>
+          <w:lang w:val="ru-RU"/>
+        </w:rPr>
+        <w:t xml:space="preserve">добавили несколько концепций, относящихся скорее к функцианальным языкам: лямдба и анонимные методы, </w:t>
+      </w:r>
+      <w:r>
+        <w:rPr>
+          <w:sz w:val="28"/>
+          <w:szCs w:val="28"/>
+        </w:rPr>
+        <w:t>map/reduce</w:t>
+      </w:r>
+      <w:r>
+        <w:rPr>
+          <w:sz w:val="28"/>
+          <w:szCs w:val="28"/>
+          <w:lang w:val="ru-RU"/>
+        </w:rPr>
+        <w:t xml:space="preserve">. Анонимные классы в </w:t>
+      </w:r>
+      <w:r>
+        <w:rPr>
+          <w:sz w:val="28"/>
+          <w:szCs w:val="28"/>
+        </w:rPr>
+        <w:t xml:space="preserve">Java, например, </w:t>
+      </w:r>
+      <w:r>
+        <w:rPr>
+          <w:sz w:val="28"/>
+          <w:szCs w:val="28"/>
+          <w:lang w:val="ru-RU"/>
+        </w:rPr>
+        <w:t>могу быть использованы как замыкания/</w:t>
+      </w:r>
+      <w:r>
+        <w:rPr>
+          <w:sz w:val="28"/>
+          <w:szCs w:val="28"/>
+        </w:rPr>
+        <w:t>clojures</w:t>
+      </w:r>
+      <w:r>
+        <w:rPr>
+          <w:sz w:val="28"/>
+          <w:szCs w:val="28"/>
+          <w:lang w:val="ru-RU"/>
+        </w:rPr>
+        <w:t xml:space="preserve">.  Язык </w:t>
+      </w:r>
+      <w:r>
+        <w:rPr>
+          <w:sz w:val="28"/>
+          <w:szCs w:val="28"/>
+        </w:rPr>
+        <w:t xml:space="preserve">D </w:t>
+      </w:r>
+      <w:r>
+        <w:rPr>
+          <w:sz w:val="28"/>
+          <w:szCs w:val="28"/>
+          <w:lang w:val="ru-RU"/>
+        </w:rPr>
+        <w:t xml:space="preserve">так вообще поддерживает «чистые функции», аналогичные чисто функциональным языкам </w:t>
+      </w:r>
+      <w:r>
+        <w:rPr>
+          <w:sz w:val="28"/>
+          <w:szCs w:val="28"/>
+        </w:rPr>
+        <w:t xml:space="preserve">Haskel </w:t>
+      </w:r>
+      <w:r>
+        <w:rPr>
+          <w:sz w:val="28"/>
+          <w:szCs w:val="28"/>
+          <w:lang w:val="ru-RU"/>
+        </w:rPr>
+        <w:t xml:space="preserve">или </w:t>
+      </w:r>
+      <w:r>
+        <w:rPr>
+          <w:sz w:val="28"/>
+          <w:szCs w:val="28"/>
+        </w:rPr>
+        <w:t xml:space="preserve">OCaml. </w:t>
+      </w:r>
+    </w:p>
+    <w:p>
+      <w:pPr>
+        <w:rPr>
+          <w:sz w:val="28"/>
+          <w:szCs w:val="28"/>
+          <w:lang w:val="ru-RU"/>
+        </w:rPr>
+      </w:pPr>
+      <w:r>
+        <w:rPr>
+          <w:sz w:val="28"/>
+          <w:szCs w:val="28"/>
+        </w:rPr>
+        <w:t xml:space="preserve">Также в последнее время становится все больше объектно ориентированных языков с динамической типизацией, таких  как Ruby, Python, Groovy, Dart. </w:t>
+      </w:r>
+      <w:r>
+        <w:rPr>
+          <w:sz w:val="28"/>
+          <w:szCs w:val="28"/>
+          <w:lang w:val="ru-RU"/>
+        </w:rPr>
+        <w:t xml:space="preserve">В </w:t>
+      </w:r>
+      <w:r>
+        <w:rPr>
+          <w:sz w:val="28"/>
+          <w:szCs w:val="28"/>
+        </w:rPr>
+        <w:t xml:space="preserve">C# </w:t>
+      </w:r>
+      <w:r>
+        <w:rPr>
+          <w:sz w:val="28"/>
+          <w:szCs w:val="28"/>
+          <w:lang w:val="ru-RU"/>
+        </w:rPr>
+        <w:t xml:space="preserve">с версии 3 также появились </w:t>
+      </w:r>
+      <w:r>
+        <w:rPr>
+          <w:sz w:val="28"/>
+          <w:szCs w:val="28"/>
+        </w:rPr>
+        <w:t xml:space="preserve">dynamic </w:t>
+      </w:r>
+      <w:r>
+        <w:rPr>
+          <w:sz w:val="28"/>
+          <w:szCs w:val="28"/>
+          <w:lang w:val="ru-RU"/>
+        </w:rPr>
+        <w:t xml:space="preserve">типы, позволяющие конструировать объекты во время выполнения программы. </w:t>
+      </w:r>
+    </w:p>
+    <w:p>
+      <w:pPr>
+        <w:rPr>
+          <w:sz w:val="28"/>
+          <w:szCs w:val="28"/>
+          <w:lang w:val="ru-RU"/>
+        </w:rPr>
+      </w:pPr>
+      <w:r>
+        <w:rPr>
+          <w:sz w:val="28"/>
+          <w:szCs w:val="28"/>
+          <w:lang w:val="ru-RU"/>
+        </w:rPr>
+        <w:t xml:space="preserve">Так же </w:t>
+      </w:r>
+      <w:r>
+        <w:rPr>
+          <w:sz w:val="28"/>
+          <w:szCs w:val="28"/>
+          <w:lang w:val="ru-RU"/>
+        </w:rPr>
+        <w:t>не стоит забывать про развитие</w:t>
+      </w:r>
+      <w:r>
+        <w:rPr>
+          <w:sz w:val="28"/>
+          <w:szCs w:val="28"/>
+          <w:lang w:val="ru-RU"/>
+        </w:rPr>
+        <w:t xml:space="preserve"> стандартных библиотек </w:t>
+      </w:r>
+      <w:r>
+        <w:rPr>
+          <w:sz w:val="28"/>
+          <w:szCs w:val="28"/>
+          <w:lang w:val="ru-RU"/>
+        </w:rPr>
+        <w:t>популярных языков, например, с помощью нескольких библиотек с++ можно легко использовать приемы функционального программирования .  Бьерн Страуструп, создатель языка С++</w:t>
+      </w:r>
+      <w:r>
+        <w:rPr>
+          <w:sz w:val="28"/>
+          <w:szCs w:val="28"/>
+          <w:lang w:val="ru-RU"/>
+        </w:rPr>
+        <w:t>,</w:t>
+      </w:r>
+      <w:r>
+        <w:rPr>
+          <w:sz w:val="28"/>
+          <w:szCs w:val="28"/>
+          <w:lang w:val="ru-RU"/>
+        </w:rPr>
+        <w:t xml:space="preserve"> утверждает, что это самый перспективный путь для развития его я</w:t>
+      </w:r>
+      <w:r>
+        <w:rPr>
+          <w:sz w:val="28"/>
+          <w:szCs w:val="28"/>
+          <w:lang w:val="ru-RU"/>
+        </w:rPr>
+        <w:t>зыка.</w:t>
+      </w:r>
+    </w:p>
+    <w:p>
+      <w:pPr>
+        <w:rPr>
+          <w:sz w:val="28"/>
+          <w:szCs w:val="28"/>
+        </w:rPr>
+      </w:pPr>
+    </w:p>
+    <w:p>
+      <w:pPr>
+        <w:rPr>
+          <w:sz w:val="28"/>
+          <w:szCs w:val="28"/>
+        </w:rPr>
+      </w:pPr>
+      <w:r>
+        <w:rPr>
+          <w:sz w:val="28"/>
+          <w:szCs w:val="28"/>
+        </w:rPr>
+        <w:t>//подробнее про жаву и жотнет и все спокойны</w:t>
       </w:r>
       <w:bookmarkStart w:id="0" w:name="_GoBack"/>
       <w:bookmarkEnd w:id="0"/>
     </w:p>
     <w:p>
-      <w:r>
-        <w:t>Reference count(auto.ptr),Iterface in memory, Using interface to access DLL library object</w:t>
+      <w:pPr>
+        <w:rPr>
+          <w:sz w:val="28"/>
+          <w:szCs w:val="28"/>
+        </w:rPr>
+      </w:pPr>
+      <w:r>
+        <w:rPr>
+          <w:sz w:val="28"/>
+          <w:szCs w:val="28"/>
+        </w:rPr>
+        <w:t>Наиболее значи</w:t>
+      </w:r>
+      <w:r>
+        <w:rPr>
+          <w:sz w:val="28"/>
+          <w:szCs w:val="28"/>
+        </w:rPr>
+        <w:t>мы</w:t>
+      </w:r>
+      <w:r>
+        <w:rPr>
+          <w:sz w:val="28"/>
+          <w:szCs w:val="28"/>
+        </w:rPr>
+        <w:t>м</w:t>
+      </w:r>
+      <w:r>
+        <w:rPr>
+          <w:sz w:val="28"/>
+          <w:szCs w:val="28"/>
+          <w:lang w:val="ru-RU"/>
+        </w:rPr>
+        <w:t>и технологиями</w:t>
+      </w:r>
+      <w:r>
+        <w:rPr>
+          <w:sz w:val="28"/>
+          <w:szCs w:val="28"/>
+        </w:rPr>
+        <w:t xml:space="preserve">, разработанными в последнее время являются Java </w:t>
+      </w:r>
+      <w:r>
+        <w:rPr>
+          <w:sz w:val="28"/>
+          <w:szCs w:val="28"/>
+          <w:lang w:val="ru-RU"/>
+        </w:rPr>
+        <w:t xml:space="preserve">и </w:t>
+      </w:r>
+      <w:r>
+        <w:rPr>
+          <w:sz w:val="28"/>
+          <w:szCs w:val="28"/>
+        </w:rPr>
+        <w:t xml:space="preserve">.net. </w:t>
       </w:r>
     </w:p>
-    <w:p/>
+    <w:p>
+      <w:pPr>
+        <w:rPr>
+          <w:sz w:val="28"/>
+          <w:szCs w:val="28"/>
+        </w:rPr>
+      </w:pPr>
+      <w:r>
+        <w:rPr>
+          <w:sz w:val="28"/>
+          <w:szCs w:val="28"/>
+        </w:rPr>
+        <w:t xml:space="preserve">Программы на java </w:t>
+      </w:r>
+      <w:r>
+        <w:rPr>
+          <w:sz w:val="28"/>
+          <w:szCs w:val="28"/>
+          <w:lang w:val="ru-RU"/>
+        </w:rPr>
+        <w:t xml:space="preserve">компилируются в байткод, который запускается на любой системе, под которую написана виртуальная </w:t>
+      </w:r>
+      <w:r>
+        <w:rPr>
+          <w:sz w:val="28"/>
+          <w:szCs w:val="28"/>
+        </w:rPr>
+        <w:t>Java-</w:t>
+      </w:r>
+      <w:r>
+        <w:rPr>
+          <w:sz w:val="28"/>
+          <w:szCs w:val="28"/>
+          <w:lang w:val="ru-RU"/>
+        </w:rPr>
+        <w:t>машина.</w:t>
+      </w:r>
+      <w:r>
+        <w:rPr>
+          <w:sz w:val="28"/>
+          <w:szCs w:val="28"/>
+          <w:lang w:val="ru-RU"/>
+        </w:rPr>
+        <w:t xml:space="preserve"> Программа может быть написана на нескольких языках, которые компилируются в байткод, например на </w:t>
+      </w:r>
+      <w:r>
+        <w:rPr>
+          <w:sz w:val="28"/>
+          <w:szCs w:val="28"/>
+        </w:rPr>
+        <w:t xml:space="preserve">Scala,JRuby, Jython </w:t>
+      </w:r>
+      <w:r>
+        <w:rPr>
+          <w:sz w:val="28"/>
+          <w:szCs w:val="28"/>
+          <w:lang w:val="ru-RU"/>
+        </w:rPr>
+        <w:t>и т.ж</w:t>
+      </w:r>
+      <w:r>
+        <w:rPr>
+          <w:sz w:val="28"/>
+          <w:szCs w:val="28"/>
+        </w:rPr>
+        <w:t xml:space="preserve"> </w:t>
+      </w:r>
+      <w:r>
+        <w:rPr>
+          <w:sz w:val="28"/>
+          <w:szCs w:val="28"/>
+          <w:lang w:val="ru-RU"/>
+        </w:rPr>
+        <w:t xml:space="preserve"> </w:t>
+      </w:r>
+      <w:r>
+        <w:rPr>
+          <w:sz w:val="28"/>
+          <w:szCs w:val="28"/>
+        </w:rPr>
+        <w:t xml:space="preserve">.Net </w:t>
+      </w:r>
+      <w:r>
+        <w:rPr>
+          <w:sz w:val="28"/>
+          <w:szCs w:val="28"/>
+          <w:lang w:val="ru-RU"/>
+        </w:rPr>
+        <w:t xml:space="preserve">использует </w:t>
+      </w:r>
+      <w:r>
+        <w:rPr>
+          <w:sz w:val="28"/>
+          <w:szCs w:val="28"/>
+        </w:rPr>
+        <w:t xml:space="preserve">IL (Intermidiet Language) </w:t>
+      </w:r>
+      <w:r>
+        <w:rPr>
+          <w:sz w:val="28"/>
+          <w:szCs w:val="28"/>
+          <w:lang w:val="ru-RU"/>
+        </w:rPr>
+        <w:t xml:space="preserve">в качестве посредника между высокоуровневым языком в системе типов </w:t>
+      </w:r>
+      <w:r>
+        <w:rPr>
+          <w:sz w:val="28"/>
+          <w:szCs w:val="28"/>
+        </w:rPr>
+        <w:t xml:space="preserve">clr </w:t>
+      </w:r>
+      <w:r>
+        <w:rPr>
+          <w:sz w:val="28"/>
+          <w:szCs w:val="28"/>
+          <w:lang w:val="ru-RU"/>
+        </w:rPr>
+        <w:t xml:space="preserve">и машинными инструкциями. Все языки, базирующиеся на системе типов </w:t>
+      </w:r>
+      <w:r>
+        <w:rPr>
+          <w:sz w:val="28"/>
+          <w:szCs w:val="28"/>
+        </w:rPr>
+        <w:t xml:space="preserve">.net </w:t>
+      </w:r>
+      <w:r>
+        <w:rPr>
+          <w:sz w:val="28"/>
+          <w:szCs w:val="28"/>
+          <w:lang w:val="ru-RU"/>
+        </w:rPr>
+        <w:t xml:space="preserve">могут взаимодействовать друг с другом без каких либо сложностей. Класс написанный на </w:t>
+      </w:r>
+      <w:r>
+        <w:rPr>
+          <w:sz w:val="28"/>
+          <w:szCs w:val="28"/>
+        </w:rPr>
+        <w:t xml:space="preserve">IronRuby, </w:t>
+      </w:r>
+      <w:r>
+        <w:rPr>
+          <w:sz w:val="28"/>
+          <w:szCs w:val="28"/>
+          <w:lang w:val="ru-RU"/>
+        </w:rPr>
+        <w:t>затем, может быть использован в С</w:t>
+      </w:r>
+      <w:r>
+        <w:rPr>
+          <w:sz w:val="28"/>
+          <w:szCs w:val="28"/>
+        </w:rPr>
+        <w:t xml:space="preserve"># </w:t>
+      </w:r>
+      <w:r>
+        <w:rPr>
+          <w:sz w:val="28"/>
+          <w:szCs w:val="28"/>
+          <w:lang w:val="ru-RU"/>
+        </w:rPr>
+        <w:t xml:space="preserve">или </w:t>
+      </w:r>
+      <w:r>
+        <w:rPr>
+          <w:sz w:val="28"/>
+          <w:szCs w:val="28"/>
+        </w:rPr>
+        <w:t xml:space="preserve">vb.net. </w:t>
+      </w:r>
+      <w:r>
+        <w:rPr>
+          <w:sz w:val="28"/>
+          <w:szCs w:val="28"/>
+          <w:lang w:val="ru-RU"/>
+        </w:rPr>
+        <w:t xml:space="preserve">Существует аналог </w:t>
+      </w:r>
+      <w:r>
+        <w:rPr>
+          <w:sz w:val="28"/>
+          <w:szCs w:val="28"/>
+        </w:rPr>
+        <w:t xml:space="preserve">.net </w:t>
+      </w:r>
+      <w:r>
+        <w:rPr>
+          <w:sz w:val="28"/>
+          <w:szCs w:val="28"/>
+          <w:lang w:val="ru-RU"/>
+        </w:rPr>
+        <w:t xml:space="preserve">под названием </w:t>
+      </w:r>
+      <w:r>
+        <w:rPr>
+          <w:sz w:val="28"/>
+          <w:szCs w:val="28"/>
+        </w:rPr>
+        <w:t xml:space="preserve">Mono, </w:t>
+      </w:r>
+      <w:r>
+        <w:rPr>
+          <w:sz w:val="28"/>
+          <w:szCs w:val="28"/>
+          <w:lang w:val="ru-RU"/>
+        </w:rPr>
+        <w:t xml:space="preserve">который стремительными темпами развивается при поддержки </w:t>
+      </w:r>
+      <w:r>
+        <w:rPr>
+          <w:sz w:val="28"/>
+          <w:szCs w:val="28"/>
+        </w:rPr>
+        <w:t>Linux-</w:t>
+      </w:r>
+      <w:r>
+        <w:rPr>
+          <w:sz w:val="28"/>
+          <w:szCs w:val="28"/>
+          <w:lang w:val="ru-RU"/>
+        </w:rPr>
+        <w:t xml:space="preserve">сообщества. Программы с </w:t>
+      </w:r>
+      <w:r>
+        <w:rPr>
+          <w:sz w:val="28"/>
+          <w:szCs w:val="28"/>
+        </w:rPr>
+        <w:t xml:space="preserve">mono runtime </w:t>
+      </w:r>
+      <w:r>
+        <w:rPr>
+          <w:sz w:val="28"/>
+          <w:szCs w:val="28"/>
+          <w:lang w:val="ru-RU"/>
+        </w:rPr>
+        <w:t xml:space="preserve">запускаются на </w:t>
+      </w:r>
+      <w:r>
+        <w:rPr>
+          <w:sz w:val="28"/>
+          <w:szCs w:val="28"/>
+          <w:lang w:val="ru-RU"/>
+        </w:rPr>
+        <w:t xml:space="preserve">огромном количестве платформ, и предоставляют доступ к множеству библиотек, написанных для </w:t>
+      </w:r>
+      <w:r>
+        <w:rPr>
+          <w:sz w:val="28"/>
+          <w:szCs w:val="28"/>
+        </w:rPr>
+        <w:t>.net.</w:t>
+      </w:r>
+    </w:p>
     <w:sectPr>
       <w:pgSz w:w="11900" w:h="16840"/>
       <w:pgMar w:top="1440" w:right="1800" w:bottom="1440" w:left="1800" w:header="708" w:footer="708" w:gutter="0"/>

</xml_diff>

<commit_message>
Added Control work template
</commit_message>
<xml_diff>
--- a/OOP/Ref2/Ref2.docx
+++ b/OOP/Ref2/Ref2.docx
@@ -9,13 +9,40 @@
           <w:szCs w:val="28"/>
         </w:rPr>
       </w:pPr>
-      <w:r>
-        <w:rPr>
-          <w:sz w:val="28"/>
-          <w:szCs w:val="28"/>
-        </w:rPr>
-        <w:t>Перспективыне технологии ООП.</w:t>
-      </w:r>
+      <w:proofErr w:type="spellStart"/>
+      <w:proofErr w:type="gramStart"/>
+      <w:r>
+        <w:rPr>
+          <w:sz w:val="28"/>
+          <w:szCs w:val="28"/>
+        </w:rPr>
+        <w:t>Перспективыне</w:t>
+      </w:r>
+      <w:proofErr w:type="spellEnd"/>
+      <w:r>
+        <w:rPr>
+          <w:sz w:val="28"/>
+          <w:szCs w:val="28"/>
+        </w:rPr>
+        <w:t xml:space="preserve"> </w:t>
+      </w:r>
+      <w:proofErr w:type="spellStart"/>
+      <w:r>
+        <w:rPr>
+          <w:sz w:val="28"/>
+          <w:szCs w:val="28"/>
+        </w:rPr>
+        <w:t>технологии</w:t>
+      </w:r>
+      <w:proofErr w:type="spellEnd"/>
+      <w:r>
+        <w:rPr>
+          <w:sz w:val="28"/>
+          <w:szCs w:val="28"/>
+        </w:rPr>
+        <w:t xml:space="preserve"> ООП.</w:t>
+      </w:r>
+      <w:proofErr w:type="gramEnd"/>
     </w:p>
     <w:p>
       <w:pPr>
@@ -39,13 +66,183 @@
           <w:szCs w:val="28"/>
         </w:rPr>
       </w:pPr>
+      <w:proofErr w:type="spellStart"/>
+      <w:proofErr w:type="gramStart"/>
       <w:r>
         <w:rPr>
           <w:sz w:val="28"/>
           <w:szCs w:val="28"/>
         </w:rPr>
         <w:lastRenderedPageBreak/>
-        <w:t xml:space="preserve">Парадигма ООП впервые была представлена в языке Simula67 в 60ых. С тех пор прошло много времени, </w:t>
+        <w:t>Парадигма</w:t>
+      </w:r>
+      <w:proofErr w:type="spellEnd"/>
+      <w:r>
+        <w:rPr>
+          <w:sz w:val="28"/>
+          <w:szCs w:val="28"/>
+        </w:rPr>
+        <w:t xml:space="preserve"> ООП </w:t>
+      </w:r>
+      <w:proofErr w:type="spellStart"/>
+      <w:r>
+        <w:rPr>
+          <w:sz w:val="28"/>
+          <w:szCs w:val="28"/>
+        </w:rPr>
+        <w:t>впервые</w:t>
+      </w:r>
+      <w:proofErr w:type="spellEnd"/>
+      <w:r>
+        <w:rPr>
+          <w:sz w:val="28"/>
+          <w:szCs w:val="28"/>
+        </w:rPr>
+        <w:t xml:space="preserve"> </w:t>
+      </w:r>
+      <w:proofErr w:type="spellStart"/>
+      <w:r>
+        <w:rPr>
+          <w:sz w:val="28"/>
+          <w:szCs w:val="28"/>
+        </w:rPr>
+        <w:t>была</w:t>
+      </w:r>
+      <w:proofErr w:type="spellEnd"/>
+      <w:r>
+        <w:rPr>
+          <w:sz w:val="28"/>
+          <w:szCs w:val="28"/>
+        </w:rPr>
+        <w:t xml:space="preserve"> </w:t>
+      </w:r>
+      <w:proofErr w:type="spellStart"/>
+      <w:r>
+        <w:rPr>
+          <w:sz w:val="28"/>
+          <w:szCs w:val="28"/>
+        </w:rPr>
+        <w:t>представлена</w:t>
+      </w:r>
+      <w:proofErr w:type="spellEnd"/>
+      <w:r>
+        <w:rPr>
+          <w:sz w:val="28"/>
+          <w:szCs w:val="28"/>
+        </w:rPr>
+        <w:t xml:space="preserve"> в </w:t>
+      </w:r>
+      <w:proofErr w:type="spellStart"/>
+      <w:r>
+        <w:rPr>
+          <w:sz w:val="28"/>
+          <w:szCs w:val="28"/>
+        </w:rPr>
+        <w:t>языке</w:t>
+      </w:r>
+      <w:proofErr w:type="spellEnd"/>
+      <w:r>
+        <w:rPr>
+          <w:sz w:val="28"/>
+          <w:szCs w:val="28"/>
+        </w:rPr>
+        <w:t xml:space="preserve"> Simula67 в 60ых.</w:t>
+      </w:r>
+      <w:proofErr w:type="gramEnd"/>
+      <w:r>
+        <w:rPr>
+          <w:sz w:val="28"/>
+          <w:szCs w:val="28"/>
+        </w:rPr>
+        <w:t xml:space="preserve"> </w:t>
+      </w:r>
+      <w:proofErr w:type="gramStart"/>
+      <w:r>
+        <w:rPr>
+          <w:sz w:val="28"/>
+          <w:szCs w:val="28"/>
+        </w:rPr>
+        <w:t xml:space="preserve">С </w:t>
+      </w:r>
+      <w:proofErr w:type="spellStart"/>
+      <w:r>
+        <w:rPr>
+          <w:sz w:val="28"/>
+          <w:szCs w:val="28"/>
+        </w:rPr>
+        <w:t>тех</w:t>
+      </w:r>
+      <w:proofErr w:type="spellEnd"/>
+      <w:r>
+        <w:rPr>
+          <w:sz w:val="28"/>
+          <w:szCs w:val="28"/>
+        </w:rPr>
+        <w:t xml:space="preserve"> </w:t>
+      </w:r>
+      <w:proofErr w:type="spellStart"/>
+      <w:r>
+        <w:rPr>
+          <w:sz w:val="28"/>
+          <w:szCs w:val="28"/>
+        </w:rPr>
+        <w:t>пор</w:t>
+      </w:r>
+      <w:proofErr w:type="spellEnd"/>
+      <w:r>
+        <w:rPr>
+          <w:sz w:val="28"/>
+          <w:szCs w:val="28"/>
+        </w:rPr>
+        <w:t xml:space="preserve"> </w:t>
+      </w:r>
+      <w:proofErr w:type="spellStart"/>
+      <w:r>
+        <w:rPr>
+          <w:sz w:val="28"/>
+          <w:szCs w:val="28"/>
+        </w:rPr>
+        <w:t>прошло</w:t>
+      </w:r>
+      <w:proofErr w:type="spellEnd"/>
+      <w:r>
+        <w:rPr>
+          <w:sz w:val="28"/>
+          <w:szCs w:val="28"/>
+        </w:rPr>
+        <w:t xml:space="preserve"> </w:t>
+      </w:r>
+      <w:proofErr w:type="spellStart"/>
+      <w:r>
+        <w:rPr>
+          <w:sz w:val="28"/>
+          <w:szCs w:val="28"/>
+        </w:rPr>
+        <w:t>много</w:t>
+      </w:r>
+      <w:proofErr w:type="spellEnd"/>
+      <w:r>
+        <w:rPr>
+          <w:sz w:val="28"/>
+          <w:szCs w:val="28"/>
+        </w:rPr>
+        <w:t xml:space="preserve"> </w:t>
+      </w:r>
+      <w:proofErr w:type="spellStart"/>
+      <w:r>
+        <w:rPr>
+          <w:sz w:val="28"/>
+          <w:szCs w:val="28"/>
+        </w:rPr>
+        <w:t>времени</w:t>
+      </w:r>
+      <w:proofErr w:type="spellEnd"/>
+      <w:r>
+        <w:rPr>
+          <w:sz w:val="28"/>
+          <w:szCs w:val="28"/>
+        </w:rPr>
+        <w:t xml:space="preserve">, </w:t>
       </w:r>
       <w:r>
         <w:rPr>
@@ -55,6 +252,7 @@
         </w:rPr>
         <w:t xml:space="preserve">а </w:t>
       </w:r>
+      <w:proofErr w:type="spellStart"/>
       <w:r>
         <w:rPr>
           <w:sz w:val="28"/>
@@ -62,33 +260,453 @@
         </w:rPr>
         <w:t>эта</w:t>
       </w:r>
-      <w:r>
-        <w:rPr>
-          <w:sz w:val="28"/>
-          <w:szCs w:val="28"/>
-        </w:rPr>
-        <w:t xml:space="preserve"> концепция сильно укрепилась и является, наверное, самым широко распространенным методом создания программных средств. Популярные язык</w:t>
-      </w:r>
-      <w:r>
-        <w:rPr>
-          <w:sz w:val="28"/>
-          <w:szCs w:val="28"/>
-        </w:rPr>
-        <w:t xml:space="preserve">и постоянно развиваются, приобретают новые возможности. Большинство этих языков </w:t>
-      </w:r>
-      <w:r>
-        <w:rPr>
-          <w:sz w:val="28"/>
-          <w:szCs w:val="28"/>
-        </w:rPr>
-        <w:t xml:space="preserve">являются мультипарадигменными, </w:t>
-      </w:r>
-      <w:r>
-        <w:rPr>
-          <w:sz w:val="28"/>
-          <w:szCs w:val="28"/>
-        </w:rPr>
-        <w:t xml:space="preserve">их развитие </w:t>
+      <w:proofErr w:type="spellEnd"/>
+      <w:r>
+        <w:rPr>
+          <w:sz w:val="28"/>
+          <w:szCs w:val="28"/>
+        </w:rPr>
+        <w:t xml:space="preserve"> </w:t>
+      </w:r>
+      <w:proofErr w:type="spellStart"/>
+      <w:r>
+        <w:rPr>
+          <w:sz w:val="28"/>
+          <w:szCs w:val="28"/>
+        </w:rPr>
+        <w:t>концепция</w:t>
+      </w:r>
+      <w:proofErr w:type="spellEnd"/>
+      <w:r>
+        <w:rPr>
+          <w:sz w:val="28"/>
+          <w:szCs w:val="28"/>
+        </w:rPr>
+        <w:t xml:space="preserve"> </w:t>
+      </w:r>
+      <w:proofErr w:type="spellStart"/>
+      <w:r>
+        <w:rPr>
+          <w:sz w:val="28"/>
+          <w:szCs w:val="28"/>
+        </w:rPr>
+        <w:t>сильно</w:t>
+      </w:r>
+      <w:proofErr w:type="spellEnd"/>
+      <w:r>
+        <w:rPr>
+          <w:sz w:val="28"/>
+          <w:szCs w:val="28"/>
+        </w:rPr>
+        <w:t xml:space="preserve"> </w:t>
+      </w:r>
+      <w:proofErr w:type="spellStart"/>
+      <w:r>
+        <w:rPr>
+          <w:sz w:val="28"/>
+          <w:szCs w:val="28"/>
+        </w:rPr>
+        <w:t>укрепилась</w:t>
+      </w:r>
+      <w:proofErr w:type="spellEnd"/>
+      <w:r>
+        <w:rPr>
+          <w:sz w:val="28"/>
+          <w:szCs w:val="28"/>
+        </w:rPr>
+        <w:t xml:space="preserve"> и </w:t>
+      </w:r>
+      <w:proofErr w:type="spellStart"/>
+      <w:r>
+        <w:rPr>
+          <w:sz w:val="28"/>
+          <w:szCs w:val="28"/>
+        </w:rPr>
+        <w:t>является</w:t>
+      </w:r>
+      <w:proofErr w:type="spellEnd"/>
+      <w:r>
+        <w:rPr>
+          <w:sz w:val="28"/>
+          <w:szCs w:val="28"/>
+        </w:rPr>
+        <w:t xml:space="preserve">, </w:t>
+      </w:r>
+      <w:proofErr w:type="spellStart"/>
+      <w:r>
+        <w:rPr>
+          <w:sz w:val="28"/>
+          <w:szCs w:val="28"/>
+        </w:rPr>
+        <w:t>наверное</w:t>
+      </w:r>
+      <w:proofErr w:type="spellEnd"/>
+      <w:r>
+        <w:rPr>
+          <w:sz w:val="28"/>
+          <w:szCs w:val="28"/>
+        </w:rPr>
+        <w:t xml:space="preserve">, </w:t>
+      </w:r>
+      <w:proofErr w:type="spellStart"/>
+      <w:r>
+        <w:rPr>
+          <w:sz w:val="28"/>
+          <w:szCs w:val="28"/>
+        </w:rPr>
+        <w:t>самым</w:t>
+      </w:r>
+      <w:proofErr w:type="spellEnd"/>
+      <w:r>
+        <w:rPr>
+          <w:sz w:val="28"/>
+          <w:szCs w:val="28"/>
+        </w:rPr>
+        <w:t xml:space="preserve"> </w:t>
+      </w:r>
+      <w:proofErr w:type="spellStart"/>
+      <w:r>
+        <w:rPr>
+          <w:sz w:val="28"/>
+          <w:szCs w:val="28"/>
+        </w:rPr>
+        <w:t>широко</w:t>
+      </w:r>
+      <w:proofErr w:type="spellEnd"/>
+      <w:r>
+        <w:rPr>
+          <w:sz w:val="28"/>
+          <w:szCs w:val="28"/>
+        </w:rPr>
+        <w:t xml:space="preserve"> </w:t>
+      </w:r>
+      <w:proofErr w:type="spellStart"/>
+      <w:r>
+        <w:rPr>
+          <w:sz w:val="28"/>
+          <w:szCs w:val="28"/>
+        </w:rPr>
+        <w:t>распространенным</w:t>
+      </w:r>
+      <w:proofErr w:type="spellEnd"/>
+      <w:r>
+        <w:rPr>
+          <w:sz w:val="28"/>
+          <w:szCs w:val="28"/>
+        </w:rPr>
+        <w:t xml:space="preserve"> </w:t>
+      </w:r>
+      <w:proofErr w:type="spellStart"/>
+      <w:r>
+        <w:rPr>
+          <w:sz w:val="28"/>
+          <w:szCs w:val="28"/>
+        </w:rPr>
+        <w:t>методом</w:t>
+      </w:r>
+      <w:proofErr w:type="spellEnd"/>
+      <w:r>
+        <w:rPr>
+          <w:sz w:val="28"/>
+          <w:szCs w:val="28"/>
+        </w:rPr>
+        <w:t xml:space="preserve"> </w:t>
+      </w:r>
+      <w:proofErr w:type="spellStart"/>
+      <w:r>
+        <w:rPr>
+          <w:sz w:val="28"/>
+          <w:szCs w:val="28"/>
+        </w:rPr>
+        <w:t>создания</w:t>
+      </w:r>
+      <w:proofErr w:type="spellEnd"/>
+      <w:r>
+        <w:rPr>
+          <w:sz w:val="28"/>
+          <w:szCs w:val="28"/>
+        </w:rPr>
+        <w:t xml:space="preserve"> </w:t>
+      </w:r>
+      <w:proofErr w:type="spellStart"/>
+      <w:r>
+        <w:rPr>
+          <w:sz w:val="28"/>
+          <w:szCs w:val="28"/>
+        </w:rPr>
+        <w:t>программных</w:t>
+      </w:r>
+      <w:proofErr w:type="spellEnd"/>
+      <w:r>
+        <w:rPr>
+          <w:sz w:val="28"/>
+          <w:szCs w:val="28"/>
+        </w:rPr>
+        <w:t xml:space="preserve"> </w:t>
+      </w:r>
+      <w:proofErr w:type="spellStart"/>
+      <w:r>
+        <w:rPr>
+          <w:sz w:val="28"/>
+          <w:szCs w:val="28"/>
+        </w:rPr>
+        <w:t>средств</w:t>
+      </w:r>
+      <w:proofErr w:type="spellEnd"/>
+      <w:r>
+        <w:rPr>
+          <w:sz w:val="28"/>
+          <w:szCs w:val="28"/>
+        </w:rPr>
+        <w:t>.</w:t>
+      </w:r>
+      <w:proofErr w:type="gramEnd"/>
+      <w:r>
+        <w:rPr>
+          <w:sz w:val="28"/>
+          <w:szCs w:val="28"/>
+        </w:rPr>
+        <w:t xml:space="preserve"> </w:t>
+      </w:r>
+      <w:proofErr w:type="spellStart"/>
+      <w:proofErr w:type="gramStart"/>
+      <w:r>
+        <w:rPr>
+          <w:sz w:val="28"/>
+          <w:szCs w:val="28"/>
+        </w:rPr>
+        <w:t>Популярные</w:t>
+      </w:r>
+      <w:proofErr w:type="spellEnd"/>
+      <w:r>
+        <w:rPr>
+          <w:sz w:val="28"/>
+          <w:szCs w:val="28"/>
+        </w:rPr>
+        <w:t xml:space="preserve"> </w:t>
+      </w:r>
+      <w:proofErr w:type="spellStart"/>
+      <w:r>
+        <w:rPr>
+          <w:sz w:val="28"/>
+          <w:szCs w:val="28"/>
+        </w:rPr>
+        <w:t>язык</w:t>
+      </w:r>
+      <w:r>
+        <w:rPr>
+          <w:sz w:val="28"/>
+          <w:szCs w:val="28"/>
+        </w:rPr>
+        <w:t>и</w:t>
+      </w:r>
+      <w:proofErr w:type="spellEnd"/>
+      <w:r>
+        <w:rPr>
+          <w:sz w:val="28"/>
+          <w:szCs w:val="28"/>
+        </w:rPr>
+        <w:t xml:space="preserve"> </w:t>
+      </w:r>
+      <w:proofErr w:type="spellStart"/>
+      <w:r>
+        <w:rPr>
+          <w:sz w:val="28"/>
+          <w:szCs w:val="28"/>
+        </w:rPr>
+        <w:t>постоянно</w:t>
+      </w:r>
+      <w:proofErr w:type="spellEnd"/>
+      <w:r>
+        <w:rPr>
+          <w:sz w:val="28"/>
+          <w:szCs w:val="28"/>
+        </w:rPr>
+        <w:t xml:space="preserve"> </w:t>
+      </w:r>
+      <w:proofErr w:type="spellStart"/>
+      <w:r>
+        <w:rPr>
+          <w:sz w:val="28"/>
+          <w:szCs w:val="28"/>
+        </w:rPr>
+        <w:t>развиваются</w:t>
+      </w:r>
+      <w:proofErr w:type="spellEnd"/>
+      <w:r>
+        <w:rPr>
+          <w:sz w:val="28"/>
+          <w:szCs w:val="28"/>
+        </w:rPr>
+        <w:t xml:space="preserve">, </w:t>
+      </w:r>
+      <w:proofErr w:type="spellStart"/>
+      <w:r>
+        <w:rPr>
+          <w:sz w:val="28"/>
+          <w:szCs w:val="28"/>
+        </w:rPr>
+        <w:t>приобретают</w:t>
+      </w:r>
+      <w:proofErr w:type="spellEnd"/>
+      <w:r>
+        <w:rPr>
+          <w:sz w:val="28"/>
+          <w:szCs w:val="28"/>
+        </w:rPr>
+        <w:t xml:space="preserve"> </w:t>
+      </w:r>
+      <w:proofErr w:type="spellStart"/>
+      <w:r>
+        <w:rPr>
+          <w:sz w:val="28"/>
+          <w:szCs w:val="28"/>
+        </w:rPr>
+        <w:t>новые</w:t>
+      </w:r>
+      <w:proofErr w:type="spellEnd"/>
+      <w:r>
+        <w:rPr>
+          <w:sz w:val="28"/>
+          <w:szCs w:val="28"/>
+        </w:rPr>
+        <w:t xml:space="preserve"> </w:t>
+      </w:r>
+      <w:proofErr w:type="spellStart"/>
+      <w:r>
+        <w:rPr>
+          <w:sz w:val="28"/>
+          <w:szCs w:val="28"/>
+        </w:rPr>
+        <w:t>возможности</w:t>
+      </w:r>
+      <w:proofErr w:type="spellEnd"/>
+      <w:r>
+        <w:rPr>
+          <w:sz w:val="28"/>
+          <w:szCs w:val="28"/>
+        </w:rPr>
+        <w:t>.</w:t>
+      </w:r>
+      <w:proofErr w:type="gramEnd"/>
+      <w:r>
+        <w:rPr>
+          <w:sz w:val="28"/>
+          <w:szCs w:val="28"/>
+        </w:rPr>
+        <w:t xml:space="preserve"> </w:t>
+      </w:r>
+      <w:proofErr w:type="spellStart"/>
+      <w:r>
+        <w:rPr>
+          <w:sz w:val="28"/>
+          <w:szCs w:val="28"/>
+        </w:rPr>
+        <w:t>Большинство</w:t>
+      </w:r>
+      <w:proofErr w:type="spellEnd"/>
+      <w:r>
+        <w:rPr>
+          <w:sz w:val="28"/>
+          <w:szCs w:val="28"/>
+        </w:rPr>
+        <w:t xml:space="preserve"> </w:t>
+      </w:r>
+      <w:proofErr w:type="spellStart"/>
+      <w:r>
+        <w:rPr>
+          <w:sz w:val="28"/>
+          <w:szCs w:val="28"/>
+        </w:rPr>
+        <w:t>этих</w:t>
+      </w:r>
+      <w:proofErr w:type="spellEnd"/>
+      <w:r>
+        <w:rPr>
+          <w:sz w:val="28"/>
+          <w:szCs w:val="28"/>
+        </w:rPr>
+        <w:t xml:space="preserve"> </w:t>
+      </w:r>
+      <w:proofErr w:type="spellStart"/>
+      <w:r>
+        <w:rPr>
+          <w:sz w:val="28"/>
+          <w:szCs w:val="28"/>
+        </w:rPr>
+        <w:t>языков</w:t>
+      </w:r>
+      <w:proofErr w:type="spellEnd"/>
+      <w:r>
+        <w:rPr>
+          <w:sz w:val="28"/>
+          <w:szCs w:val="28"/>
+        </w:rPr>
+        <w:t xml:space="preserve"> </w:t>
+      </w:r>
+      <w:proofErr w:type="spellStart"/>
+      <w:r>
+        <w:rPr>
+          <w:sz w:val="28"/>
+          <w:szCs w:val="28"/>
+        </w:rPr>
+        <w:t>являются</w:t>
+      </w:r>
+      <w:proofErr w:type="spellEnd"/>
+      <w:r>
+        <w:rPr>
+          <w:sz w:val="28"/>
+          <w:szCs w:val="28"/>
+        </w:rPr>
+        <w:t xml:space="preserve"> </w:t>
+      </w:r>
+      <w:proofErr w:type="spellStart"/>
+      <w:r>
+        <w:rPr>
+          <w:sz w:val="28"/>
+          <w:szCs w:val="28"/>
+        </w:rPr>
+        <w:t>мультипарадигменными</w:t>
+      </w:r>
+      <w:proofErr w:type="spellEnd"/>
+      <w:r>
+        <w:rPr>
+          <w:sz w:val="28"/>
+          <w:szCs w:val="28"/>
+        </w:rPr>
+        <w:t xml:space="preserve">, </w:t>
+      </w:r>
+      <w:proofErr w:type="spellStart"/>
+      <w:r>
+        <w:rPr>
+          <w:sz w:val="28"/>
+          <w:szCs w:val="28"/>
+        </w:rPr>
+        <w:t>их</w:t>
+      </w:r>
+      <w:proofErr w:type="spellEnd"/>
+      <w:r>
+        <w:rPr>
+          <w:sz w:val="28"/>
+          <w:szCs w:val="28"/>
+        </w:rPr>
+        <w:t xml:space="preserve"> </w:t>
+      </w:r>
+      <w:proofErr w:type="spellStart"/>
+      <w:r>
+        <w:rPr>
+          <w:sz w:val="28"/>
+          <w:szCs w:val="28"/>
+        </w:rPr>
+        <w:t>развитие</w:t>
+      </w:r>
+      <w:proofErr w:type="spellEnd"/>
+      <w:r>
+        <w:rPr>
+          <w:sz w:val="28"/>
+          <w:szCs w:val="28"/>
+        </w:rPr>
+        <w:t xml:space="preserve"> </w:t>
       </w:r>
       <w:r>
         <w:rPr>
@@ -103,15 +721,170 @@
           <w:sz w:val="28"/>
           <w:szCs w:val="28"/>
         </w:rPr>
-        <w:t xml:space="preserve"> проявляется  в расширении этой мультипарадигменности</w:t>
-      </w:r>
-      <w:r>
-        <w:rPr>
-          <w:sz w:val="28"/>
-          <w:szCs w:val="28"/>
-        </w:rPr>
-        <w:t xml:space="preserve"> С ростом популярности приложений с графическими пользовательскими интерфейсами</w:t>
-      </w:r>
+        <w:t xml:space="preserve"> </w:t>
+      </w:r>
+      <w:proofErr w:type="spellStart"/>
+      <w:proofErr w:type="gramStart"/>
+      <w:r>
+        <w:rPr>
+          <w:sz w:val="28"/>
+          <w:szCs w:val="28"/>
+        </w:rPr>
+        <w:t>проявляется</w:t>
+      </w:r>
+      <w:proofErr w:type="spellEnd"/>
+      <w:r>
+        <w:rPr>
+          <w:sz w:val="28"/>
+          <w:szCs w:val="28"/>
+        </w:rPr>
+        <w:t xml:space="preserve">  в</w:t>
+      </w:r>
+      <w:proofErr w:type="gramEnd"/>
+      <w:r>
+        <w:rPr>
+          <w:sz w:val="28"/>
+          <w:szCs w:val="28"/>
+        </w:rPr>
+        <w:t xml:space="preserve"> </w:t>
+      </w:r>
+      <w:proofErr w:type="spellStart"/>
+      <w:r>
+        <w:rPr>
+          <w:sz w:val="28"/>
+          <w:szCs w:val="28"/>
+        </w:rPr>
+        <w:t>расширении</w:t>
+      </w:r>
+      <w:proofErr w:type="spellEnd"/>
+      <w:r>
+        <w:rPr>
+          <w:sz w:val="28"/>
+          <w:szCs w:val="28"/>
+        </w:rPr>
+        <w:t xml:space="preserve"> </w:t>
+      </w:r>
+      <w:proofErr w:type="spellStart"/>
+      <w:r>
+        <w:rPr>
+          <w:sz w:val="28"/>
+          <w:szCs w:val="28"/>
+        </w:rPr>
+        <w:t>этой</w:t>
+      </w:r>
+      <w:proofErr w:type="spellEnd"/>
+      <w:r>
+        <w:rPr>
+          <w:sz w:val="28"/>
+          <w:szCs w:val="28"/>
+        </w:rPr>
+        <w:t xml:space="preserve"> </w:t>
+      </w:r>
+      <w:proofErr w:type="spellStart"/>
+      <w:r>
+        <w:rPr>
+          <w:sz w:val="28"/>
+          <w:szCs w:val="28"/>
+        </w:rPr>
+        <w:t>мультипарадигменности</w:t>
+      </w:r>
+      <w:proofErr w:type="spellEnd"/>
+      <w:r>
+        <w:rPr>
+          <w:sz w:val="28"/>
+          <w:szCs w:val="28"/>
+        </w:rPr>
+        <w:t xml:space="preserve"> С </w:t>
+      </w:r>
+      <w:proofErr w:type="spellStart"/>
+      <w:r>
+        <w:rPr>
+          <w:sz w:val="28"/>
+          <w:szCs w:val="28"/>
+        </w:rPr>
+        <w:t>ростом</w:t>
+      </w:r>
+      <w:proofErr w:type="spellEnd"/>
+      <w:r>
+        <w:rPr>
+          <w:sz w:val="28"/>
+          <w:szCs w:val="28"/>
+        </w:rPr>
+        <w:t xml:space="preserve"> </w:t>
+      </w:r>
+      <w:proofErr w:type="spellStart"/>
+      <w:r>
+        <w:rPr>
+          <w:sz w:val="28"/>
+          <w:szCs w:val="28"/>
+        </w:rPr>
+        <w:t>популярности</w:t>
+      </w:r>
+      <w:proofErr w:type="spellEnd"/>
+      <w:r>
+        <w:rPr>
+          <w:sz w:val="28"/>
+          <w:szCs w:val="28"/>
+        </w:rPr>
+        <w:t xml:space="preserve"> </w:t>
+      </w:r>
+      <w:proofErr w:type="spellStart"/>
+      <w:r>
+        <w:rPr>
+          <w:sz w:val="28"/>
+          <w:szCs w:val="28"/>
+        </w:rPr>
+        <w:t>приложений</w:t>
+      </w:r>
+      <w:proofErr w:type="spellEnd"/>
+      <w:r>
+        <w:rPr>
+          <w:sz w:val="28"/>
+          <w:szCs w:val="28"/>
+        </w:rPr>
+        <w:t xml:space="preserve"> с </w:t>
+      </w:r>
+      <w:proofErr w:type="spellStart"/>
+      <w:r>
+        <w:rPr>
+          <w:sz w:val="28"/>
+          <w:szCs w:val="28"/>
+        </w:rPr>
+        <w:t>графическими</w:t>
+      </w:r>
+      <w:proofErr w:type="spellEnd"/>
+      <w:r>
+        <w:rPr>
+          <w:sz w:val="28"/>
+          <w:szCs w:val="28"/>
+        </w:rPr>
+        <w:t xml:space="preserve"> </w:t>
+      </w:r>
+      <w:proofErr w:type="spellStart"/>
+      <w:r>
+        <w:rPr>
+          <w:sz w:val="28"/>
+          <w:szCs w:val="28"/>
+        </w:rPr>
+        <w:t>пользовательскими</w:t>
+      </w:r>
+      <w:proofErr w:type="spellEnd"/>
+      <w:r>
+        <w:rPr>
+          <w:sz w:val="28"/>
+          <w:szCs w:val="28"/>
+        </w:rPr>
+        <w:t xml:space="preserve"> </w:t>
+      </w:r>
+      <w:proofErr w:type="spellStart"/>
+      <w:r>
+        <w:rPr>
+          <w:sz w:val="28"/>
+          <w:szCs w:val="28"/>
+        </w:rPr>
+        <w:t>интерфейсами</w:t>
+      </w:r>
+      <w:proofErr w:type="spellEnd"/>
       <w:r>
         <w:rPr>
           <w:sz w:val="28"/>
@@ -124,7 +897,103 @@
           <w:sz w:val="28"/>
           <w:szCs w:val="28"/>
         </w:rPr>
-        <w:t xml:space="preserve">, возрасла необходимость в поддержке событийно-ориентированной методологии программирования. </w:t>
+        <w:t xml:space="preserve">, </w:t>
+      </w:r>
+      <w:proofErr w:type="spellStart"/>
+      <w:r>
+        <w:rPr>
+          <w:sz w:val="28"/>
+          <w:szCs w:val="28"/>
+        </w:rPr>
+        <w:t>возрасла</w:t>
+      </w:r>
+      <w:proofErr w:type="spellEnd"/>
+      <w:r>
+        <w:rPr>
+          <w:sz w:val="28"/>
+          <w:szCs w:val="28"/>
+        </w:rPr>
+        <w:t xml:space="preserve"> </w:t>
+      </w:r>
+      <w:proofErr w:type="spellStart"/>
+      <w:r>
+        <w:rPr>
+          <w:sz w:val="28"/>
+          <w:szCs w:val="28"/>
+        </w:rPr>
+        <w:t>необходимость</w:t>
+      </w:r>
+      <w:proofErr w:type="spellEnd"/>
+      <w:r>
+        <w:rPr>
+          <w:sz w:val="28"/>
+          <w:szCs w:val="28"/>
+        </w:rPr>
+        <w:t xml:space="preserve"> в </w:t>
+      </w:r>
+      <w:proofErr w:type="spellStart"/>
+      <w:r>
+        <w:rPr>
+          <w:sz w:val="28"/>
+          <w:szCs w:val="28"/>
+        </w:rPr>
+        <w:t>поддержке</w:t>
+      </w:r>
+      <w:proofErr w:type="spellEnd"/>
+      <w:r>
+        <w:rPr>
+          <w:sz w:val="28"/>
+          <w:szCs w:val="28"/>
+        </w:rPr>
+        <w:t xml:space="preserve"> </w:t>
+      </w:r>
+      <w:proofErr w:type="spellStart"/>
+      <w:r>
+        <w:rPr>
+          <w:sz w:val="28"/>
+          <w:szCs w:val="28"/>
+        </w:rPr>
+        <w:t>событийно-ориентированной</w:t>
+      </w:r>
+      <w:proofErr w:type="spellEnd"/>
+      <w:r>
+        <w:rPr>
+          <w:sz w:val="28"/>
+          <w:szCs w:val="28"/>
+        </w:rPr>
+        <w:t xml:space="preserve"> </w:t>
+      </w:r>
+      <w:proofErr w:type="spellStart"/>
+      <w:r>
+        <w:rPr>
+          <w:sz w:val="28"/>
+          <w:szCs w:val="28"/>
+        </w:rPr>
+        <w:t>методологии</w:t>
+      </w:r>
+      <w:proofErr w:type="spellEnd"/>
+      <w:r>
+        <w:rPr>
+          <w:sz w:val="28"/>
+          <w:szCs w:val="28"/>
+        </w:rPr>
+        <w:t xml:space="preserve"> </w:t>
+      </w:r>
+      <w:proofErr w:type="spellStart"/>
+      <w:r>
+        <w:rPr>
+          <w:sz w:val="28"/>
+          <w:szCs w:val="28"/>
+        </w:rPr>
+        <w:t>программирования</w:t>
+      </w:r>
+      <w:proofErr w:type="spellEnd"/>
+      <w:r>
+        <w:rPr>
+          <w:sz w:val="28"/>
+          <w:szCs w:val="28"/>
+        </w:rPr>
+        <w:t xml:space="preserve">. </w:t>
       </w:r>
     </w:p>
     <w:p>
@@ -134,12 +1003,213 @@
           <w:szCs w:val="28"/>
         </w:rPr>
       </w:pPr>
-      <w:r>
-        <w:rPr>
-          <w:sz w:val="28"/>
-          <w:szCs w:val="28"/>
-        </w:rPr>
-        <w:t>Языки приобрели новые инструменты, дающие возможность создавать события, и реагировать на них: делегаты, события.</w:t>
+      <w:proofErr w:type="spellStart"/>
+      <w:r>
+        <w:rPr>
+          <w:sz w:val="28"/>
+          <w:szCs w:val="28"/>
+        </w:rPr>
+        <w:t>Языки</w:t>
+      </w:r>
+      <w:proofErr w:type="spellEnd"/>
+      <w:r>
+        <w:rPr>
+          <w:sz w:val="28"/>
+          <w:szCs w:val="28"/>
+        </w:rPr>
+        <w:t xml:space="preserve"> </w:t>
+      </w:r>
+      <w:proofErr w:type="spellStart"/>
+      <w:r>
+        <w:rPr>
+          <w:sz w:val="28"/>
+          <w:szCs w:val="28"/>
+        </w:rPr>
+        <w:t>приобрели</w:t>
+      </w:r>
+      <w:proofErr w:type="spellEnd"/>
+      <w:r>
+        <w:rPr>
+          <w:sz w:val="28"/>
+          <w:szCs w:val="28"/>
+        </w:rPr>
+        <w:t xml:space="preserve"> </w:t>
+      </w:r>
+      <w:proofErr w:type="spellStart"/>
+      <w:r>
+        <w:rPr>
+          <w:sz w:val="28"/>
+          <w:szCs w:val="28"/>
+        </w:rPr>
+        <w:t>новые</w:t>
+      </w:r>
+      <w:proofErr w:type="spellEnd"/>
+      <w:r>
+        <w:rPr>
+          <w:sz w:val="28"/>
+          <w:szCs w:val="28"/>
+        </w:rPr>
+        <w:t xml:space="preserve"> </w:t>
+      </w:r>
+      <w:proofErr w:type="spellStart"/>
+      <w:r>
+        <w:rPr>
+          <w:sz w:val="28"/>
+          <w:szCs w:val="28"/>
+        </w:rPr>
+        <w:t>инструменты</w:t>
+      </w:r>
+      <w:proofErr w:type="spellEnd"/>
+      <w:r>
+        <w:rPr>
+          <w:sz w:val="28"/>
+          <w:szCs w:val="28"/>
+        </w:rPr>
+        <w:t xml:space="preserve">, </w:t>
+      </w:r>
+      <w:proofErr w:type="spellStart"/>
+      <w:r>
+        <w:rPr>
+          <w:sz w:val="28"/>
+          <w:szCs w:val="28"/>
+        </w:rPr>
+        <w:t>дающие</w:t>
+      </w:r>
+      <w:proofErr w:type="spellEnd"/>
+      <w:r>
+        <w:rPr>
+          <w:sz w:val="28"/>
+          <w:szCs w:val="28"/>
+        </w:rPr>
+        <w:t xml:space="preserve"> </w:t>
+      </w:r>
+      <w:proofErr w:type="spellStart"/>
+      <w:r>
+        <w:rPr>
+          <w:sz w:val="28"/>
+          <w:szCs w:val="28"/>
+        </w:rPr>
+        <w:t>возможность</w:t>
+      </w:r>
+      <w:proofErr w:type="spellEnd"/>
+      <w:r>
+        <w:rPr>
+          <w:sz w:val="28"/>
+          <w:szCs w:val="28"/>
+        </w:rPr>
+        <w:t xml:space="preserve"> </w:t>
+      </w:r>
+      <w:proofErr w:type="spellStart"/>
+      <w:r>
+        <w:rPr>
+          <w:sz w:val="28"/>
+          <w:szCs w:val="28"/>
+        </w:rPr>
+        <w:t>создавать</w:t>
+      </w:r>
+      <w:proofErr w:type="spellEnd"/>
+      <w:r>
+        <w:rPr>
+          <w:sz w:val="28"/>
+          <w:szCs w:val="28"/>
+        </w:rPr>
+        <w:t xml:space="preserve"> </w:t>
+      </w:r>
+      <w:proofErr w:type="spellStart"/>
+      <w:r>
+        <w:rPr>
+          <w:sz w:val="28"/>
+          <w:szCs w:val="28"/>
+        </w:rPr>
+        <w:t>события</w:t>
+      </w:r>
+      <w:proofErr w:type="spellEnd"/>
+      <w:r>
+        <w:rPr>
+          <w:sz w:val="28"/>
+          <w:szCs w:val="28"/>
+        </w:rPr>
+        <w:t xml:space="preserve">, и </w:t>
+      </w:r>
+      <w:proofErr w:type="spellStart"/>
+      <w:r>
+        <w:rPr>
+          <w:sz w:val="28"/>
+          <w:szCs w:val="28"/>
+        </w:rPr>
+        <w:t>реагировать</w:t>
+      </w:r>
+      <w:proofErr w:type="spellEnd"/>
+      <w:r>
+        <w:rPr>
+          <w:sz w:val="28"/>
+          <w:szCs w:val="28"/>
+        </w:rPr>
+        <w:t xml:space="preserve"> </w:t>
+      </w:r>
+      <w:proofErr w:type="spellStart"/>
+      <w:r>
+        <w:rPr>
+          <w:sz w:val="28"/>
+          <w:szCs w:val="28"/>
+        </w:rPr>
+        <w:t>на</w:t>
+      </w:r>
+      <w:proofErr w:type="spellEnd"/>
+      <w:r>
+        <w:rPr>
+          <w:sz w:val="28"/>
+          <w:szCs w:val="28"/>
+        </w:rPr>
+        <w:t xml:space="preserve"> </w:t>
+      </w:r>
+      <w:proofErr w:type="spellStart"/>
+      <w:r>
+        <w:rPr>
+          <w:sz w:val="28"/>
+          <w:szCs w:val="28"/>
+        </w:rPr>
+        <w:t>них</w:t>
+      </w:r>
+      <w:proofErr w:type="spellEnd"/>
+      <w:r>
+        <w:rPr>
+          <w:sz w:val="28"/>
+          <w:szCs w:val="28"/>
+        </w:rPr>
+        <w:t xml:space="preserve">: </w:t>
+      </w:r>
+      <w:proofErr w:type="spellStart"/>
+      <w:r>
+        <w:rPr>
+          <w:sz w:val="28"/>
+          <w:szCs w:val="28"/>
+        </w:rPr>
+        <w:t>делегаты</w:t>
+      </w:r>
+      <w:proofErr w:type="spellEnd"/>
+      <w:r>
+        <w:rPr>
+          <w:sz w:val="28"/>
+          <w:szCs w:val="28"/>
+        </w:rPr>
+        <w:t xml:space="preserve">, </w:t>
+      </w:r>
+      <w:proofErr w:type="spellStart"/>
+      <w:r>
+        <w:rPr>
+          <w:sz w:val="28"/>
+          <w:szCs w:val="28"/>
+        </w:rPr>
+        <w:t>события</w:t>
+      </w:r>
+      <w:proofErr w:type="spellEnd"/>
+      <w:r>
+        <w:rPr>
+          <w:sz w:val="28"/>
+          <w:szCs w:val="28"/>
+        </w:rPr>
+        <w:t>.</w:t>
       </w:r>
     </w:p>
     <w:p>
@@ -149,12 +1219,222 @@
           <w:szCs w:val="28"/>
         </w:rPr>
       </w:pPr>
-      <w:r>
-        <w:rPr>
-          <w:sz w:val="28"/>
-          <w:szCs w:val="28"/>
-        </w:rPr>
-        <w:t xml:space="preserve">Будучи чисто академической функциональная парадигма, сейчас же получила достаточно широкое распространение и в коммерческих продуктах. </w:t>
+      <w:proofErr w:type="spellStart"/>
+      <w:proofErr w:type="gramStart"/>
+      <w:r>
+        <w:rPr>
+          <w:sz w:val="28"/>
+          <w:szCs w:val="28"/>
+        </w:rPr>
+        <w:t>Будучи</w:t>
+      </w:r>
+      <w:proofErr w:type="spellEnd"/>
+      <w:r>
+        <w:rPr>
+          <w:sz w:val="28"/>
+          <w:szCs w:val="28"/>
+        </w:rPr>
+        <w:t xml:space="preserve"> </w:t>
+      </w:r>
+      <w:proofErr w:type="spellStart"/>
+      <w:r>
+        <w:rPr>
+          <w:sz w:val="28"/>
+          <w:szCs w:val="28"/>
+        </w:rPr>
+        <w:t>чисто</w:t>
+      </w:r>
+      <w:proofErr w:type="spellEnd"/>
+      <w:r>
+        <w:rPr>
+          <w:sz w:val="28"/>
+          <w:szCs w:val="28"/>
+        </w:rPr>
+        <w:t xml:space="preserve"> </w:t>
+      </w:r>
+      <w:proofErr w:type="spellStart"/>
+      <w:r>
+        <w:rPr>
+          <w:sz w:val="28"/>
+          <w:szCs w:val="28"/>
+        </w:rPr>
+        <w:t>академической</w:t>
+      </w:r>
+      <w:proofErr w:type="spellEnd"/>
+      <w:r>
+        <w:rPr>
+          <w:sz w:val="28"/>
+          <w:szCs w:val="28"/>
+        </w:rPr>
+        <w:t xml:space="preserve"> </w:t>
+      </w:r>
+      <w:proofErr w:type="spellStart"/>
+      <w:r>
+        <w:rPr>
+          <w:sz w:val="28"/>
+          <w:szCs w:val="28"/>
+        </w:rPr>
+        <w:t>функциональная</w:t>
+      </w:r>
+      <w:proofErr w:type="spellEnd"/>
+      <w:r>
+        <w:rPr>
+          <w:sz w:val="28"/>
+          <w:szCs w:val="28"/>
+        </w:rPr>
+        <w:t xml:space="preserve"> </w:t>
+      </w:r>
+      <w:proofErr w:type="spellStart"/>
+      <w:r>
+        <w:rPr>
+          <w:sz w:val="28"/>
+          <w:szCs w:val="28"/>
+        </w:rPr>
+        <w:t>парадигма</w:t>
+      </w:r>
+      <w:proofErr w:type="spellEnd"/>
+      <w:r>
+        <w:rPr>
+          <w:sz w:val="28"/>
+          <w:szCs w:val="28"/>
+        </w:rPr>
+        <w:t xml:space="preserve">, </w:t>
+      </w:r>
+      <w:proofErr w:type="spellStart"/>
+      <w:r>
+        <w:rPr>
+          <w:sz w:val="28"/>
+          <w:szCs w:val="28"/>
+        </w:rPr>
+        <w:t>сейчас</w:t>
+      </w:r>
+      <w:proofErr w:type="spellEnd"/>
+      <w:r>
+        <w:rPr>
+          <w:sz w:val="28"/>
+          <w:szCs w:val="28"/>
+        </w:rPr>
+        <w:t xml:space="preserve"> </w:t>
+      </w:r>
+      <w:proofErr w:type="spellStart"/>
+      <w:r>
+        <w:rPr>
+          <w:sz w:val="28"/>
+          <w:szCs w:val="28"/>
+        </w:rPr>
+        <w:t>же</w:t>
+      </w:r>
+      <w:proofErr w:type="spellEnd"/>
+      <w:r>
+        <w:rPr>
+          <w:sz w:val="28"/>
+          <w:szCs w:val="28"/>
+        </w:rPr>
+        <w:t xml:space="preserve"> </w:t>
+      </w:r>
+      <w:proofErr w:type="spellStart"/>
+      <w:r>
+        <w:rPr>
+          <w:sz w:val="28"/>
+          <w:szCs w:val="28"/>
+        </w:rPr>
+        <w:t>получила</w:t>
+      </w:r>
+      <w:proofErr w:type="spellEnd"/>
+      <w:r>
+        <w:rPr>
+          <w:sz w:val="28"/>
+          <w:szCs w:val="28"/>
+        </w:rPr>
+        <w:t xml:space="preserve"> </w:t>
+      </w:r>
+      <w:proofErr w:type="spellStart"/>
+      <w:r>
+        <w:rPr>
+          <w:sz w:val="28"/>
+          <w:szCs w:val="28"/>
+        </w:rPr>
+        <w:t>достаточно</w:t>
+      </w:r>
+      <w:proofErr w:type="spellEnd"/>
+      <w:r>
+        <w:rPr>
+          <w:sz w:val="28"/>
+          <w:szCs w:val="28"/>
+        </w:rPr>
+        <w:t xml:space="preserve"> </w:t>
+      </w:r>
+      <w:proofErr w:type="spellStart"/>
+      <w:r>
+        <w:rPr>
+          <w:sz w:val="28"/>
+          <w:szCs w:val="28"/>
+        </w:rPr>
+        <w:t>широкое</w:t>
+      </w:r>
+      <w:proofErr w:type="spellEnd"/>
+      <w:r>
+        <w:rPr>
+          <w:sz w:val="28"/>
+          <w:szCs w:val="28"/>
+        </w:rPr>
+        <w:t xml:space="preserve"> </w:t>
+      </w:r>
+      <w:proofErr w:type="spellStart"/>
+      <w:r>
+        <w:rPr>
+          <w:sz w:val="28"/>
+          <w:szCs w:val="28"/>
+        </w:rPr>
+        <w:t>распространение</w:t>
+      </w:r>
+      <w:proofErr w:type="spellEnd"/>
+      <w:r>
+        <w:rPr>
+          <w:sz w:val="28"/>
+          <w:szCs w:val="28"/>
+        </w:rPr>
+        <w:t xml:space="preserve"> и в </w:t>
+      </w:r>
+      <w:proofErr w:type="spellStart"/>
+      <w:r>
+        <w:rPr>
+          <w:sz w:val="28"/>
+          <w:szCs w:val="28"/>
+        </w:rPr>
+        <w:t>коммерческих</w:t>
+      </w:r>
+      <w:proofErr w:type="spellEnd"/>
+      <w:r>
+        <w:rPr>
+          <w:sz w:val="28"/>
+          <w:szCs w:val="28"/>
+        </w:rPr>
+        <w:t xml:space="preserve"> </w:t>
+      </w:r>
+      <w:proofErr w:type="spellStart"/>
+      <w:r>
+        <w:rPr>
+          <w:sz w:val="28"/>
+          <w:szCs w:val="28"/>
+        </w:rPr>
+        <w:t>продуктах</w:t>
+      </w:r>
+      <w:proofErr w:type="spellEnd"/>
+      <w:r>
+        <w:rPr>
+          <w:sz w:val="28"/>
+          <w:szCs w:val="28"/>
+        </w:rPr>
+        <w:t>.</w:t>
+      </w:r>
+      <w:proofErr w:type="gramEnd"/>
+      <w:r>
+        <w:rPr>
+          <w:sz w:val="28"/>
+          <w:szCs w:val="28"/>
+        </w:rPr>
+        <w:t xml:space="preserve"> </w:t>
       </w:r>
       <w:r>
         <w:rPr>
@@ -164,12 +1444,69 @@
         </w:rPr>
         <w:t xml:space="preserve">Как следствие появились </w:t>
       </w:r>
-      <w:r>
-        <w:rPr>
-          <w:sz w:val="28"/>
-          <w:szCs w:val="28"/>
-        </w:rPr>
-        <w:t xml:space="preserve">такие языки как Scala, </w:t>
+      <w:proofErr w:type="spellStart"/>
+      <w:r>
+        <w:rPr>
+          <w:sz w:val="28"/>
+          <w:szCs w:val="28"/>
+        </w:rPr>
+        <w:t>такие</w:t>
+      </w:r>
+      <w:proofErr w:type="spellEnd"/>
+      <w:r>
+        <w:rPr>
+          <w:sz w:val="28"/>
+          <w:szCs w:val="28"/>
+        </w:rPr>
+        <w:t xml:space="preserve"> </w:t>
+      </w:r>
+      <w:proofErr w:type="spellStart"/>
+      <w:r>
+        <w:rPr>
+          <w:sz w:val="28"/>
+          <w:szCs w:val="28"/>
+        </w:rPr>
+        <w:t>языки</w:t>
+      </w:r>
+      <w:proofErr w:type="spellEnd"/>
+      <w:r>
+        <w:rPr>
+          <w:sz w:val="28"/>
+          <w:szCs w:val="28"/>
+        </w:rPr>
+        <w:t xml:space="preserve"> </w:t>
+      </w:r>
+      <w:proofErr w:type="spellStart"/>
+      <w:r>
+        <w:rPr>
+          <w:sz w:val="28"/>
+          <w:szCs w:val="28"/>
+        </w:rPr>
+        <w:t>как</w:t>
+      </w:r>
+      <w:proofErr w:type="spellEnd"/>
+      <w:r>
+        <w:rPr>
+          <w:sz w:val="28"/>
+          <w:szCs w:val="28"/>
+        </w:rPr>
+        <w:t xml:space="preserve"> </w:t>
+      </w:r>
+      <w:proofErr w:type="spellStart"/>
+      <w:r>
+        <w:rPr>
+          <w:sz w:val="28"/>
+          <w:szCs w:val="28"/>
+        </w:rPr>
+        <w:t>Scala</w:t>
+      </w:r>
+      <w:proofErr w:type="spellEnd"/>
+      <w:r>
+        <w:rPr>
+          <w:sz w:val="28"/>
+          <w:szCs w:val="28"/>
+        </w:rPr>
+        <w:t xml:space="preserve">, </w:t>
       </w:r>
       <w:r>
         <w:rPr>
@@ -224,12 +1561,117 @@
         </w:rPr>
         <w:t xml:space="preserve">часто используются для разработки </w:t>
       </w:r>
-      <w:r>
-        <w:rPr>
-          <w:sz w:val="28"/>
-          <w:szCs w:val="28"/>
-        </w:rPr>
-        <w:t xml:space="preserve">высоконагруженных серверных решений. Другие же языки, например python, c#, </w:t>
+      <w:proofErr w:type="spellStart"/>
+      <w:r>
+        <w:rPr>
+          <w:sz w:val="28"/>
+          <w:szCs w:val="28"/>
+        </w:rPr>
+        <w:t>высоконагруженных</w:t>
+      </w:r>
+      <w:proofErr w:type="spellEnd"/>
+      <w:r>
+        <w:rPr>
+          <w:sz w:val="28"/>
+          <w:szCs w:val="28"/>
+        </w:rPr>
+        <w:t xml:space="preserve"> </w:t>
+      </w:r>
+      <w:proofErr w:type="spellStart"/>
+      <w:r>
+        <w:rPr>
+          <w:sz w:val="28"/>
+          <w:szCs w:val="28"/>
+        </w:rPr>
+        <w:t>серверных</w:t>
+      </w:r>
+      <w:proofErr w:type="spellEnd"/>
+      <w:r>
+        <w:rPr>
+          <w:sz w:val="28"/>
+          <w:szCs w:val="28"/>
+        </w:rPr>
+        <w:t xml:space="preserve"> </w:t>
+      </w:r>
+      <w:proofErr w:type="spellStart"/>
+      <w:r>
+        <w:rPr>
+          <w:sz w:val="28"/>
+          <w:szCs w:val="28"/>
+        </w:rPr>
+        <w:t>решений</w:t>
+      </w:r>
+      <w:proofErr w:type="spellEnd"/>
+      <w:r>
+        <w:rPr>
+          <w:sz w:val="28"/>
+          <w:szCs w:val="28"/>
+        </w:rPr>
+        <w:t xml:space="preserve">. </w:t>
+      </w:r>
+      <w:proofErr w:type="spellStart"/>
+      <w:r>
+        <w:rPr>
+          <w:sz w:val="28"/>
+          <w:szCs w:val="28"/>
+        </w:rPr>
+        <w:t>Другие</w:t>
+      </w:r>
+      <w:proofErr w:type="spellEnd"/>
+      <w:r>
+        <w:rPr>
+          <w:sz w:val="28"/>
+          <w:szCs w:val="28"/>
+        </w:rPr>
+        <w:t xml:space="preserve"> </w:t>
+      </w:r>
+      <w:proofErr w:type="spellStart"/>
+      <w:r>
+        <w:rPr>
+          <w:sz w:val="28"/>
+          <w:szCs w:val="28"/>
+        </w:rPr>
+        <w:t>же</w:t>
+      </w:r>
+      <w:proofErr w:type="spellEnd"/>
+      <w:r>
+        <w:rPr>
+          <w:sz w:val="28"/>
+          <w:szCs w:val="28"/>
+        </w:rPr>
+        <w:t xml:space="preserve"> </w:t>
+      </w:r>
+      <w:proofErr w:type="spellStart"/>
+      <w:r>
+        <w:rPr>
+          <w:sz w:val="28"/>
+          <w:szCs w:val="28"/>
+        </w:rPr>
+        <w:t>языки</w:t>
+      </w:r>
+      <w:proofErr w:type="spellEnd"/>
+      <w:r>
+        <w:rPr>
+          <w:sz w:val="28"/>
+          <w:szCs w:val="28"/>
+        </w:rPr>
+        <w:t xml:space="preserve">, </w:t>
+      </w:r>
+      <w:proofErr w:type="spellStart"/>
+      <w:r>
+        <w:rPr>
+          <w:sz w:val="28"/>
+          <w:szCs w:val="28"/>
+        </w:rPr>
+        <w:t>например</w:t>
+      </w:r>
+      <w:proofErr w:type="spellEnd"/>
+      <w:r>
+        <w:rPr>
+          <w:sz w:val="28"/>
+          <w:szCs w:val="28"/>
+        </w:rPr>
+        <w:t xml:space="preserve"> python, c#, </w:t>
       </w:r>
       <w:r>
         <w:rPr>
@@ -252,7 +1694,43 @@
           <w:szCs w:val="28"/>
           <w:lang w:val="ru-RU"/>
         </w:rPr>
-        <w:t xml:space="preserve">добавили несколько концепций, относящихся скорее к функцианальным языкам: лямдба и анонимные методы, </w:t>
+        <w:t xml:space="preserve">добавили несколько концепций, относящихся скорее к </w:t>
+      </w:r>
+      <w:proofErr w:type="spellStart"/>
+      <w:r>
+        <w:rPr>
+          <w:sz w:val="28"/>
+          <w:szCs w:val="28"/>
+          <w:lang w:val="ru-RU"/>
+        </w:rPr>
+        <w:t>функцианальным</w:t>
+      </w:r>
+      <w:proofErr w:type="spellEnd"/>
+      <w:r>
+        <w:rPr>
+          <w:sz w:val="28"/>
+          <w:szCs w:val="28"/>
+          <w:lang w:val="ru-RU"/>
+        </w:rPr>
+        <w:t xml:space="preserve"> языкам: </w:t>
+      </w:r>
+      <w:proofErr w:type="spellStart"/>
+      <w:r>
+        <w:rPr>
+          <w:sz w:val="28"/>
+          <w:szCs w:val="28"/>
+          <w:lang w:val="ru-RU"/>
+        </w:rPr>
+        <w:t>лямдба</w:t>
+      </w:r>
+      <w:proofErr w:type="spellEnd"/>
+      <w:r>
+        <w:rPr>
+          <w:sz w:val="28"/>
+          <w:szCs w:val="28"/>
+          <w:lang w:val="ru-RU"/>
+        </w:rPr>
+        <w:t xml:space="preserve"> и анонимные методы, </w:t>
       </w:r>
       <w:r>
         <w:rPr>
@@ -274,7 +1752,23 @@
           <w:sz w:val="28"/>
           <w:szCs w:val="28"/>
         </w:rPr>
-        <w:t xml:space="preserve">Java, например, </w:t>
+        <w:t xml:space="preserve">Java, </w:t>
+      </w:r>
+      <w:proofErr w:type="spellStart"/>
+      <w:r>
+        <w:rPr>
+          <w:sz w:val="28"/>
+          <w:szCs w:val="28"/>
+        </w:rPr>
+        <w:t>например</w:t>
+      </w:r>
+      <w:proofErr w:type="spellEnd"/>
+      <w:r>
+        <w:rPr>
+          <w:sz w:val="28"/>
+          <w:szCs w:val="28"/>
+        </w:rPr>
+        <w:t xml:space="preserve">, </w:t>
       </w:r>
       <w:r>
         <w:rPr>
@@ -284,6 +1778,7 @@
         </w:rPr>
         <w:t>могу быть использованы как замыкания/</w:t>
       </w:r>
+      <w:proofErr w:type="spellStart"/>
       <w:r>
         <w:rPr>
           <w:sz w:val="28"/>
@@ -291,6 +1786,7 @@
         </w:rPr>
         <w:t>clojures</w:t>
       </w:r>
+      <w:proofErr w:type="spellEnd"/>
       <w:r>
         <w:rPr>
           <w:sz w:val="28"/>
@@ -314,12 +1810,21 @@
         </w:rPr>
         <w:t xml:space="preserve">так вообще поддерживает «чистые функции», аналогичные чисто функциональным языкам </w:t>
       </w:r>
-      <w:r>
-        <w:rPr>
-          <w:sz w:val="28"/>
-          <w:szCs w:val="28"/>
-        </w:rPr>
-        <w:t xml:space="preserve">Haskel </w:t>
+      <w:proofErr w:type="spellStart"/>
+      <w:r>
+        <w:rPr>
+          <w:sz w:val="28"/>
+          <w:szCs w:val="28"/>
+        </w:rPr>
+        <w:t>Haskel</w:t>
+      </w:r>
+      <w:proofErr w:type="spellEnd"/>
+      <w:r>
+        <w:rPr>
+          <w:sz w:val="28"/>
+          <w:szCs w:val="28"/>
+        </w:rPr>
+        <w:t xml:space="preserve"> </w:t>
       </w:r>
       <w:r>
         <w:rPr>
@@ -329,12 +1834,21 @@
         </w:rPr>
         <w:t xml:space="preserve">или </w:t>
       </w:r>
-      <w:r>
-        <w:rPr>
-          <w:sz w:val="28"/>
-          <w:szCs w:val="28"/>
-        </w:rPr>
-        <w:t xml:space="preserve">OCaml. </w:t>
+      <w:proofErr w:type="spellStart"/>
+      <w:r>
+        <w:rPr>
+          <w:sz w:val="28"/>
+          <w:szCs w:val="28"/>
+        </w:rPr>
+        <w:t>OCaml</w:t>
+      </w:r>
+      <w:proofErr w:type="spellEnd"/>
+      <w:r>
+        <w:rPr>
+          <w:sz w:val="28"/>
+          <w:szCs w:val="28"/>
+        </w:rPr>
+        <w:t xml:space="preserve">. </w:t>
       </w:r>
     </w:p>
     <w:p>
@@ -345,12 +1859,215 @@
           <w:lang w:val="ru-RU"/>
         </w:rPr>
       </w:pPr>
-      <w:r>
-        <w:rPr>
-          <w:sz w:val="28"/>
-          <w:szCs w:val="28"/>
-        </w:rPr>
-        <w:t xml:space="preserve">Также в последнее время становится все больше объектно ориентированных языков с динамической типизацией, таких  как Ruby, Python, Groovy, Dart. </w:t>
+      <w:proofErr w:type="spellStart"/>
+      <w:r>
+        <w:rPr>
+          <w:sz w:val="28"/>
+          <w:szCs w:val="28"/>
+        </w:rPr>
+        <w:t>Также</w:t>
+      </w:r>
+      <w:proofErr w:type="spellEnd"/>
+      <w:r>
+        <w:rPr>
+          <w:sz w:val="28"/>
+          <w:szCs w:val="28"/>
+        </w:rPr>
+        <w:t xml:space="preserve"> в </w:t>
+      </w:r>
+      <w:proofErr w:type="spellStart"/>
+      <w:r>
+        <w:rPr>
+          <w:sz w:val="28"/>
+          <w:szCs w:val="28"/>
+        </w:rPr>
+        <w:t>последнее</w:t>
+      </w:r>
+      <w:proofErr w:type="spellEnd"/>
+      <w:r>
+        <w:rPr>
+          <w:sz w:val="28"/>
+          <w:szCs w:val="28"/>
+        </w:rPr>
+        <w:t xml:space="preserve"> </w:t>
+      </w:r>
+      <w:proofErr w:type="spellStart"/>
+      <w:r>
+        <w:rPr>
+          <w:sz w:val="28"/>
+          <w:szCs w:val="28"/>
+        </w:rPr>
+        <w:t>время</w:t>
+      </w:r>
+      <w:proofErr w:type="spellEnd"/>
+      <w:r>
+        <w:rPr>
+          <w:sz w:val="28"/>
+          <w:szCs w:val="28"/>
+        </w:rPr>
+        <w:t xml:space="preserve"> </w:t>
+      </w:r>
+      <w:proofErr w:type="spellStart"/>
+      <w:r>
+        <w:rPr>
+          <w:sz w:val="28"/>
+          <w:szCs w:val="28"/>
+        </w:rPr>
+        <w:t>становится</w:t>
+      </w:r>
+      <w:proofErr w:type="spellEnd"/>
+      <w:r>
+        <w:rPr>
+          <w:sz w:val="28"/>
+          <w:szCs w:val="28"/>
+        </w:rPr>
+        <w:t xml:space="preserve"> </w:t>
+      </w:r>
+      <w:proofErr w:type="spellStart"/>
+      <w:r>
+        <w:rPr>
+          <w:sz w:val="28"/>
+          <w:szCs w:val="28"/>
+        </w:rPr>
+        <w:t>все</w:t>
+      </w:r>
+      <w:proofErr w:type="spellEnd"/>
+      <w:r>
+        <w:rPr>
+          <w:sz w:val="28"/>
+          <w:szCs w:val="28"/>
+        </w:rPr>
+        <w:t xml:space="preserve"> </w:t>
+      </w:r>
+      <w:proofErr w:type="spellStart"/>
+      <w:r>
+        <w:rPr>
+          <w:sz w:val="28"/>
+          <w:szCs w:val="28"/>
+        </w:rPr>
+        <w:t>больше</w:t>
+      </w:r>
+      <w:proofErr w:type="spellEnd"/>
+      <w:r>
+        <w:rPr>
+          <w:sz w:val="28"/>
+          <w:szCs w:val="28"/>
+        </w:rPr>
+        <w:t xml:space="preserve"> </w:t>
+      </w:r>
+      <w:proofErr w:type="spellStart"/>
+      <w:r>
+        <w:rPr>
+          <w:sz w:val="28"/>
+          <w:szCs w:val="28"/>
+        </w:rPr>
+        <w:t>объектно</w:t>
+      </w:r>
+      <w:proofErr w:type="spellEnd"/>
+      <w:r>
+        <w:rPr>
+          <w:sz w:val="28"/>
+          <w:szCs w:val="28"/>
+        </w:rPr>
+        <w:t xml:space="preserve"> </w:t>
+      </w:r>
+      <w:proofErr w:type="spellStart"/>
+      <w:r>
+        <w:rPr>
+          <w:sz w:val="28"/>
+          <w:szCs w:val="28"/>
+        </w:rPr>
+        <w:t>ориентированных</w:t>
+      </w:r>
+      <w:proofErr w:type="spellEnd"/>
+      <w:r>
+        <w:rPr>
+          <w:sz w:val="28"/>
+          <w:szCs w:val="28"/>
+        </w:rPr>
+        <w:t xml:space="preserve"> </w:t>
+      </w:r>
+      <w:proofErr w:type="spellStart"/>
+      <w:r>
+        <w:rPr>
+          <w:sz w:val="28"/>
+          <w:szCs w:val="28"/>
+        </w:rPr>
+        <w:t>языков</w:t>
+      </w:r>
+      <w:proofErr w:type="spellEnd"/>
+      <w:r>
+        <w:rPr>
+          <w:sz w:val="28"/>
+          <w:szCs w:val="28"/>
+        </w:rPr>
+        <w:t xml:space="preserve"> с </w:t>
+      </w:r>
+      <w:proofErr w:type="spellStart"/>
+      <w:r>
+        <w:rPr>
+          <w:sz w:val="28"/>
+          <w:szCs w:val="28"/>
+        </w:rPr>
+        <w:t>динамической</w:t>
+      </w:r>
+      <w:proofErr w:type="spellEnd"/>
+      <w:r>
+        <w:rPr>
+          <w:sz w:val="28"/>
+          <w:szCs w:val="28"/>
+        </w:rPr>
+        <w:t xml:space="preserve"> </w:t>
+      </w:r>
+      <w:proofErr w:type="spellStart"/>
+      <w:r>
+        <w:rPr>
+          <w:sz w:val="28"/>
+          <w:szCs w:val="28"/>
+        </w:rPr>
+        <w:t>типизацией</w:t>
+      </w:r>
+      <w:proofErr w:type="spellEnd"/>
+      <w:r>
+        <w:rPr>
+          <w:sz w:val="28"/>
+          <w:szCs w:val="28"/>
+        </w:rPr>
+        <w:t xml:space="preserve">, </w:t>
+      </w:r>
+      <w:proofErr w:type="spellStart"/>
+      <w:proofErr w:type="gramStart"/>
+      <w:r>
+        <w:rPr>
+          <w:sz w:val="28"/>
+          <w:szCs w:val="28"/>
+        </w:rPr>
+        <w:t>таких</w:t>
+      </w:r>
+      <w:proofErr w:type="spellEnd"/>
+      <w:r>
+        <w:rPr>
+          <w:sz w:val="28"/>
+          <w:szCs w:val="28"/>
+        </w:rPr>
+        <w:t xml:space="preserve">  </w:t>
+      </w:r>
+      <w:proofErr w:type="spellStart"/>
+      <w:r>
+        <w:rPr>
+          <w:sz w:val="28"/>
+          <w:szCs w:val="28"/>
+        </w:rPr>
+        <w:t>как</w:t>
+      </w:r>
+      <w:proofErr w:type="spellEnd"/>
+      <w:proofErr w:type="gramEnd"/>
+      <w:r>
+        <w:rPr>
+          <w:sz w:val="28"/>
+          <w:szCs w:val="28"/>
+        </w:rPr>
+        <w:t xml:space="preserve"> Ruby, Python, Groovy, Dart. </w:t>
       </w:r>
       <w:r>
         <w:rPr>
@@ -471,15 +2188,150 @@
           <w:szCs w:val="28"/>
         </w:rPr>
       </w:pPr>
-      <w:r>
-        <w:rPr>
-          <w:sz w:val="28"/>
-          <w:szCs w:val="28"/>
-        </w:rPr>
-        <w:t>//подробнее про жаву и жотнет и все спокойны</w:t>
+      <w:proofErr w:type="spellStart"/>
+      <w:proofErr w:type="gramStart"/>
+      <w:r>
+        <w:rPr>
+          <w:sz w:val="28"/>
+          <w:szCs w:val="28"/>
+        </w:rPr>
+        <w:t>Наиболее</w:t>
+      </w:r>
+      <w:proofErr w:type="spellEnd"/>
+      <w:r>
+        <w:rPr>
+          <w:sz w:val="28"/>
+          <w:szCs w:val="28"/>
+        </w:rPr>
+        <w:t xml:space="preserve"> </w:t>
+      </w:r>
+      <w:proofErr w:type="spellStart"/>
+      <w:r>
+        <w:rPr>
+          <w:sz w:val="28"/>
+          <w:szCs w:val="28"/>
+        </w:rPr>
+        <w:t>значи</w:t>
+      </w:r>
+      <w:r>
+        <w:rPr>
+          <w:sz w:val="28"/>
+          <w:szCs w:val="28"/>
+        </w:rPr>
+        <w:t>мы</w:t>
+      </w:r>
+      <w:r>
+        <w:rPr>
+          <w:sz w:val="28"/>
+          <w:szCs w:val="28"/>
+        </w:rPr>
+        <w:t>м</w:t>
+      </w:r>
+      <w:proofErr w:type="spellEnd"/>
+      <w:r>
+        <w:rPr>
+          <w:sz w:val="28"/>
+          <w:szCs w:val="28"/>
+          <w:lang w:val="ru-RU"/>
+        </w:rPr>
+        <w:t>и технологиями</w:t>
+      </w:r>
+      <w:r>
+        <w:rPr>
+          <w:sz w:val="28"/>
+          <w:szCs w:val="28"/>
+        </w:rPr>
+        <w:t xml:space="preserve">, </w:t>
+      </w:r>
+      <w:proofErr w:type="spellStart"/>
+      <w:r>
+        <w:rPr>
+          <w:sz w:val="28"/>
+          <w:szCs w:val="28"/>
+        </w:rPr>
+        <w:t>разработанными</w:t>
+      </w:r>
+      <w:proofErr w:type="spellEnd"/>
+      <w:r>
+        <w:rPr>
+          <w:sz w:val="28"/>
+          <w:szCs w:val="28"/>
+        </w:rPr>
+        <w:t xml:space="preserve"> в </w:t>
       </w:r>
       <w:bookmarkStart w:id="0" w:name="_GoBack"/>
       <w:bookmarkEnd w:id="0"/>
+      <w:proofErr w:type="spellStart"/>
+      <w:r>
+        <w:rPr>
+          <w:sz w:val="28"/>
+          <w:szCs w:val="28"/>
+        </w:rPr>
+        <w:t>последнее</w:t>
+      </w:r>
+      <w:proofErr w:type="spellEnd"/>
+      <w:r>
+        <w:rPr>
+          <w:sz w:val="28"/>
+          <w:szCs w:val="28"/>
+        </w:rPr>
+        <w:t xml:space="preserve"> </w:t>
+      </w:r>
+      <w:proofErr w:type="spellStart"/>
+      <w:r>
+        <w:rPr>
+          <w:sz w:val="28"/>
+          <w:szCs w:val="28"/>
+        </w:rPr>
+        <w:t>время</w:t>
+      </w:r>
+      <w:proofErr w:type="spellEnd"/>
+      <w:r>
+        <w:rPr>
+          <w:sz w:val="28"/>
+          <w:szCs w:val="28"/>
+        </w:rPr>
+        <w:t xml:space="preserve"> </w:t>
+      </w:r>
+      <w:proofErr w:type="spellStart"/>
+      <w:r>
+        <w:rPr>
+          <w:sz w:val="28"/>
+          <w:szCs w:val="28"/>
+        </w:rPr>
+        <w:t>являются</w:t>
+      </w:r>
+      <w:proofErr w:type="spellEnd"/>
+      <w:r>
+        <w:rPr>
+          <w:sz w:val="28"/>
+          <w:szCs w:val="28"/>
+        </w:rPr>
+        <w:t xml:space="preserve"> Java </w:t>
+      </w:r>
+      <w:r>
+        <w:rPr>
+          <w:sz w:val="28"/>
+          <w:szCs w:val="28"/>
+          <w:lang w:val="ru-RU"/>
+        </w:rPr>
+        <w:t xml:space="preserve">и </w:t>
+      </w:r>
+      <w:r>
+        <w:rPr>
+          <w:sz w:val="28"/>
+          <w:szCs w:val="28"/>
+        </w:rPr>
+        <w:t>.net.</w:t>
+      </w:r>
+      <w:proofErr w:type="gramEnd"/>
+      <w:r>
+        <w:rPr>
+          <w:sz w:val="28"/>
+          <w:szCs w:val="28"/>
+        </w:rPr>
+        <w:t xml:space="preserve"> </w:t>
+      </w:r>
     </w:p>
     <w:p>
       <w:pPr>
@@ -488,41 +2340,147 @@
           <w:szCs w:val="28"/>
         </w:rPr>
       </w:pPr>
-      <w:r>
-        <w:rPr>
-          <w:sz w:val="28"/>
-          <w:szCs w:val="28"/>
-        </w:rPr>
-        <w:t>Наиболее значи</w:t>
-      </w:r>
-      <w:r>
-        <w:rPr>
-          <w:sz w:val="28"/>
-          <w:szCs w:val="28"/>
-        </w:rPr>
-        <w:t>мы</w:t>
-      </w:r>
-      <w:r>
-        <w:rPr>
-          <w:sz w:val="28"/>
-          <w:szCs w:val="28"/>
-        </w:rPr>
-        <w:t>м</w:t>
-      </w:r>
-      <w:r>
-        <w:rPr>
-          <w:sz w:val="28"/>
-          <w:szCs w:val="28"/>
-          <w:lang w:val="ru-RU"/>
-        </w:rPr>
-        <w:t>и технологиями</w:t>
-      </w:r>
-      <w:r>
-        <w:rPr>
-          <w:sz w:val="28"/>
-          <w:szCs w:val="28"/>
-        </w:rPr>
-        <w:t xml:space="preserve">, разработанными в последнее время являются Java </w:t>
+      <w:proofErr w:type="spellStart"/>
+      <w:proofErr w:type="gramStart"/>
+      <w:r>
+        <w:rPr>
+          <w:sz w:val="28"/>
+          <w:szCs w:val="28"/>
+        </w:rPr>
+        <w:t>Программы</w:t>
+      </w:r>
+      <w:proofErr w:type="spellEnd"/>
+      <w:r>
+        <w:rPr>
+          <w:sz w:val="28"/>
+          <w:szCs w:val="28"/>
+        </w:rPr>
+        <w:t xml:space="preserve"> </w:t>
+      </w:r>
+      <w:proofErr w:type="spellStart"/>
+      <w:r>
+        <w:rPr>
+          <w:sz w:val="28"/>
+          <w:szCs w:val="28"/>
+        </w:rPr>
+        <w:t>на</w:t>
+      </w:r>
+      <w:proofErr w:type="spellEnd"/>
+      <w:r>
+        <w:rPr>
+          <w:sz w:val="28"/>
+          <w:szCs w:val="28"/>
+        </w:rPr>
+        <w:t xml:space="preserve"> java </w:t>
+      </w:r>
+      <w:r>
+        <w:rPr>
+          <w:sz w:val="28"/>
+          <w:szCs w:val="28"/>
+          <w:lang w:val="ru-RU"/>
+        </w:rPr>
+        <w:t xml:space="preserve">компилируются в </w:t>
+      </w:r>
+      <w:proofErr w:type="spellStart"/>
+      <w:r>
+        <w:rPr>
+          <w:sz w:val="28"/>
+          <w:szCs w:val="28"/>
+          <w:lang w:val="ru-RU"/>
+        </w:rPr>
+        <w:t>байткод</w:t>
+      </w:r>
+      <w:proofErr w:type="spellEnd"/>
+      <w:r>
+        <w:rPr>
+          <w:sz w:val="28"/>
+          <w:szCs w:val="28"/>
+          <w:lang w:val="ru-RU"/>
+        </w:rPr>
+        <w:t xml:space="preserve">, который запускается на любой системе, под которую написана виртуальная </w:t>
+      </w:r>
+      <w:r>
+        <w:rPr>
+          <w:sz w:val="28"/>
+          <w:szCs w:val="28"/>
+        </w:rPr>
+        <w:t>Java-</w:t>
+      </w:r>
+      <w:r>
+        <w:rPr>
+          <w:sz w:val="28"/>
+          <w:szCs w:val="28"/>
+          <w:lang w:val="ru-RU"/>
+        </w:rPr>
+        <w:t>машина.</w:t>
+      </w:r>
+      <w:proofErr w:type="gramEnd"/>
+      <w:r>
+        <w:rPr>
+          <w:sz w:val="28"/>
+          <w:szCs w:val="28"/>
+          <w:lang w:val="ru-RU"/>
+        </w:rPr>
+        <w:t xml:space="preserve"> Программа может быть написана на </w:t>
+      </w:r>
+      <w:r>
+        <w:rPr>
+          <w:sz w:val="28"/>
+          <w:szCs w:val="28"/>
+          <w:lang w:val="ru-RU"/>
+        </w:rPr>
+        <w:lastRenderedPageBreak/>
+        <w:t xml:space="preserve">нескольких языках, которые компилируются в </w:t>
+      </w:r>
+      <w:proofErr w:type="spellStart"/>
+      <w:r>
+        <w:rPr>
+          <w:sz w:val="28"/>
+          <w:szCs w:val="28"/>
+          <w:lang w:val="ru-RU"/>
+        </w:rPr>
+        <w:t>байткод</w:t>
+      </w:r>
+      <w:proofErr w:type="spellEnd"/>
+      <w:r>
+        <w:rPr>
+          <w:sz w:val="28"/>
+          <w:szCs w:val="28"/>
+          <w:lang w:val="ru-RU"/>
+        </w:rPr>
+        <w:t xml:space="preserve">, например на </w:t>
+      </w:r>
+      <w:proofErr w:type="spellStart"/>
+      <w:r>
+        <w:rPr>
+          <w:sz w:val="28"/>
+          <w:szCs w:val="28"/>
+        </w:rPr>
+        <w:t>Scala,JRuby</w:t>
+      </w:r>
+      <w:proofErr w:type="spellEnd"/>
+      <w:r>
+        <w:rPr>
+          <w:sz w:val="28"/>
+          <w:szCs w:val="28"/>
+        </w:rPr>
+        <w:t xml:space="preserve">, </w:t>
+      </w:r>
+      <w:proofErr w:type="spellStart"/>
+      <w:r>
+        <w:rPr>
+          <w:sz w:val="28"/>
+          <w:szCs w:val="28"/>
+        </w:rPr>
+        <w:t>Jython</w:t>
+      </w:r>
+      <w:proofErr w:type="spellEnd"/>
+      <w:r>
+        <w:rPr>
+          <w:sz w:val="28"/>
+          <w:szCs w:val="28"/>
+        </w:rPr>
+        <w:t xml:space="preserve"> </w:t>
       </w:r>
       <w:r>
         <w:rPr>
@@ -532,74 +2490,16 @@
         </w:rPr>
         <w:t xml:space="preserve">и </w:t>
       </w:r>
-      <w:r>
-        <w:rPr>
-          <w:sz w:val="28"/>
-          <w:szCs w:val="28"/>
-        </w:rPr>
-        <w:t xml:space="preserve">.net. </w:t>
-      </w:r>
-    </w:p>
-    <w:p>
-      <w:pPr>
-        <w:rPr>
-          <w:sz w:val="28"/>
-          <w:szCs w:val="28"/>
-        </w:rPr>
-      </w:pPr>
-      <w:r>
-        <w:rPr>
-          <w:sz w:val="28"/>
-          <w:szCs w:val="28"/>
-        </w:rPr>
-        <w:t xml:space="preserve">Программы на java </w:t>
-      </w:r>
-      <w:r>
-        <w:rPr>
-          <w:sz w:val="28"/>
-          <w:szCs w:val="28"/>
-          <w:lang w:val="ru-RU"/>
-        </w:rPr>
-        <w:t xml:space="preserve">компилируются в байткод, который запускается на любой системе, под которую написана виртуальная </w:t>
-      </w:r>
-      <w:r>
-        <w:rPr>
-          <w:sz w:val="28"/>
-          <w:szCs w:val="28"/>
-        </w:rPr>
-        <w:t>Java-</w:t>
-      </w:r>
-      <w:r>
-        <w:rPr>
-          <w:sz w:val="28"/>
-          <w:szCs w:val="28"/>
-          <w:lang w:val="ru-RU"/>
-        </w:rPr>
-        <w:t>машина.</w:t>
-      </w:r>
-      <w:r>
-        <w:rPr>
-          <w:sz w:val="28"/>
-          <w:szCs w:val="28"/>
-          <w:lang w:val="ru-RU"/>
-        </w:rPr>
-        <w:t xml:space="preserve"> Программа может быть написана на нескольких языках, которые компилируются в байткод, например на </w:t>
-      </w:r>
-      <w:r>
-        <w:rPr>
-          <w:sz w:val="28"/>
-          <w:szCs w:val="28"/>
-        </w:rPr>
-        <w:t xml:space="preserve">Scala,JRuby, Jython </w:t>
-      </w:r>
-      <w:r>
-        <w:rPr>
-          <w:sz w:val="28"/>
-          <w:szCs w:val="28"/>
-          <w:lang w:val="ru-RU"/>
-        </w:rPr>
-        <w:t>и т.ж</w:t>
-      </w:r>
+      <w:proofErr w:type="spellStart"/>
+      <w:r>
+        <w:rPr>
+          <w:sz w:val="28"/>
+          <w:szCs w:val="28"/>
+          <w:lang w:val="ru-RU"/>
+        </w:rPr>
+        <w:t>т.ж</w:t>
+      </w:r>
+      <w:proofErr w:type="spellEnd"/>
       <w:r>
         <w:rPr>
           <w:sz w:val="28"/>
@@ -635,7 +2535,23 @@
           <w:sz w:val="28"/>
           <w:szCs w:val="28"/>
         </w:rPr>
-        <w:t xml:space="preserve">IL (Intermidiet Language) </w:t>
+        <w:t>IL (</w:t>
+      </w:r>
+      <w:proofErr w:type="spellStart"/>
+      <w:r>
+        <w:rPr>
+          <w:sz w:val="28"/>
+          <w:szCs w:val="28"/>
+        </w:rPr>
+        <w:t>Intermidiet</w:t>
+      </w:r>
+      <w:proofErr w:type="spellEnd"/>
+      <w:r>
+        <w:rPr>
+          <w:sz w:val="28"/>
+          <w:szCs w:val="28"/>
+        </w:rPr>
+        <w:t xml:space="preserve"> Language) </w:t>
       </w:r>
       <w:r>
         <w:rPr>
@@ -645,12 +2561,21 @@
         </w:rPr>
         <w:t xml:space="preserve">в качестве посредника между высокоуровневым языком в системе типов </w:t>
       </w:r>
-      <w:r>
-        <w:rPr>
-          <w:sz w:val="28"/>
-          <w:szCs w:val="28"/>
-        </w:rPr>
-        <w:t xml:space="preserve">clr </w:t>
+      <w:proofErr w:type="spellStart"/>
+      <w:r>
+        <w:rPr>
+          <w:sz w:val="28"/>
+          <w:szCs w:val="28"/>
+        </w:rPr>
+        <w:t>clr</w:t>
+      </w:r>
+      <w:proofErr w:type="spellEnd"/>
+      <w:r>
+        <w:rPr>
+          <w:sz w:val="28"/>
+          <w:szCs w:val="28"/>
+        </w:rPr>
+        <w:t xml:space="preserve"> </w:t>
       </w:r>
       <w:r>
         <w:rPr>
@@ -675,12 +2600,21 @@
         </w:rPr>
         <w:t xml:space="preserve">могут взаимодействовать друг с другом без каких либо сложностей. Класс написанный на </w:t>
       </w:r>
-      <w:r>
-        <w:rPr>
-          <w:sz w:val="28"/>
-          <w:szCs w:val="28"/>
-        </w:rPr>
-        <w:t xml:space="preserve">IronRuby, </w:t>
+      <w:proofErr w:type="spellStart"/>
+      <w:r>
+        <w:rPr>
+          <w:sz w:val="28"/>
+          <w:szCs w:val="28"/>
+        </w:rPr>
+        <w:t>IronRuby</w:t>
+      </w:r>
+      <w:proofErr w:type="spellEnd"/>
+      <w:r>
+        <w:rPr>
+          <w:sz w:val="28"/>
+          <w:szCs w:val="28"/>
+        </w:rPr>
+        <w:t xml:space="preserve">, </w:t>
       </w:r>
       <w:r>
         <w:rPr>

</xml_diff>